<commit_message>
in middle of something
</commit_message>
<xml_diff>
--- a/devmedia_integracao_continua.docx
+++ b/devmedia_integracao_continua.docx
@@ -114,13 +114,20 @@
       </w:r>
     </w:p>
     <w:p>
-      <w:r>
-        <w:t xml:space="preserve">Login </w:t>
-      </w:r>
+      <w:proofErr w:type="spellStart"/>
+      <w:r>
+        <w:t>Login</w:t>
+      </w:r>
+      <w:proofErr w:type="spellEnd"/>
+      <w:r>
+        <w:t xml:space="preserve"> </w:t>
+      </w:r>
+      <w:proofErr w:type="spellStart"/>
       <w:proofErr w:type="gramStart"/>
       <w:r>
         <w:t>DevMedia</w:t>
       </w:r>
+      <w:proofErr w:type="spellEnd"/>
       <w:proofErr w:type="gramEnd"/>
       <w:r>
         <w:t>: juanplopes@gmail.com</w:t>
@@ -325,7 +332,15 @@
               </w:rPr>
             </w:pPr>
             <w:r>
-              <w:t>Este artigo trata de integração contínua. Um termo cunhado por Kent Beck em seu livro sobre Extreme Programming, que define uma prática aplicada na indústria há muito tempo. Consiste, basicamente, em diminuir o ciclo de integração e efetuá-lo tão freqüentemente quanto possível.</w:t>
+              <w:t xml:space="preserve">Este artigo trata de integração contínua. Um termo cunhado por Kent </w:t>
+            </w:r>
+            <w:proofErr w:type="spellStart"/>
+            <w:r>
+              <w:t>Beck</w:t>
+            </w:r>
+            <w:proofErr w:type="spellEnd"/>
+            <w:r>
+              <w:t xml:space="preserve"> em seu livro sobre Extreme Programming, que define uma prática aplicada na indústria há muito tempo. Consiste, basicamente, em diminuir o ciclo de integração e efetuá-lo tão freqüentemente quanto possível.</w:t>
             </w:r>
           </w:p>
         </w:tc>
@@ -446,7 +461,15 @@
               </w:rPr>
             </w:pPr>
             <w:r>
-              <w:t xml:space="preserve">Este tema é especialmente útil ao se trabalhar com equipes com muitas pessoas, onde frequentemente as mudanças feitas por um membro impactam todos os outros. Em muitas empresas, </w:t>
+              <w:t xml:space="preserve">Este tema é especialmente útil ao se trabalhar com equipes com muitas pessoas, onde </w:t>
+            </w:r>
+            <w:proofErr w:type="spellStart"/>
+            <w:r>
+              <w:t>frequentemente</w:t>
+            </w:r>
+            <w:proofErr w:type="spellEnd"/>
+            <w:r>
+              <w:t xml:space="preserve"> as mudanças feitas por um membro impactam todos os outros. Em muitas empresas, </w:t>
             </w:r>
             <w:proofErr w:type="gramStart"/>
             <w:r>
@@ -454,7 +477,15 @@
             </w:r>
             <w:proofErr w:type="gramEnd"/>
             <w:r>
-              <w:t xml:space="preserve"> esquemas antiquados para evitar erros de integração, como a aplicação de locks exclusivos no controle de versão. A integração contínua tenta resolver esse problema sem tirar a fluidez necessária a um processo de desenvolvimento saudável.</w:t>
+              <w:t xml:space="preserve"> esquemas antiquados para evitar erros de integração, como a aplicação de </w:t>
+            </w:r>
+            <w:proofErr w:type="spellStart"/>
+            <w:r>
+              <w:t>locks</w:t>
+            </w:r>
+            <w:proofErr w:type="spellEnd"/>
+            <w:r>
+              <w:t xml:space="preserve"> exclusivos no controle de versão. A integração contínua tenta resolver esse problema sem tirar a fluidez necessária a um processo de desenvolvimento saudável.</w:t>
             </w:r>
           </w:p>
         </w:tc>
@@ -499,11 +530,576 @@
         <w:jc w:val="both"/>
       </w:pPr>
       <w:r>
-        <w:t xml:space="preserve">Corpo Corpo Corpo Corpo Corpo Corpo Corpo Corpo Corpo Corpo Corpo Corpo Corpo Corpo Corpo Corpo Corpo Corpo Corpo Corpo Corpo Corpo Corpo Corpo Corpo Corpo Corpo Corpo Corpo Corpo </w:t>
-      </w:r>
+        <w:t xml:space="preserve">Corpo </w:t>
+      </w:r>
+      <w:proofErr w:type="spellStart"/>
+      <w:r>
+        <w:t>Corpo</w:t>
+      </w:r>
+      <w:proofErr w:type="spellEnd"/>
+      <w:r>
+        <w:t xml:space="preserve"> </w:t>
+      </w:r>
+      <w:proofErr w:type="spellStart"/>
+      <w:r>
+        <w:t>Corpo</w:t>
+      </w:r>
+      <w:proofErr w:type="spellEnd"/>
+      <w:r>
+        <w:t xml:space="preserve"> </w:t>
+      </w:r>
+      <w:proofErr w:type="spellStart"/>
+      <w:r>
+        <w:t>Corpo</w:t>
+      </w:r>
+      <w:proofErr w:type="spellEnd"/>
+      <w:r>
+        <w:t xml:space="preserve"> </w:t>
+      </w:r>
+      <w:proofErr w:type="spellStart"/>
+      <w:r>
+        <w:t>Corpo</w:t>
+      </w:r>
+      <w:proofErr w:type="spellEnd"/>
+      <w:r>
+        <w:t xml:space="preserve"> </w:t>
+      </w:r>
+      <w:proofErr w:type="spellStart"/>
+      <w:r>
+        <w:t>Corpo</w:t>
+      </w:r>
+      <w:proofErr w:type="spellEnd"/>
+      <w:r>
+        <w:t xml:space="preserve"> </w:t>
+      </w:r>
+      <w:proofErr w:type="spellStart"/>
+      <w:r>
+        <w:t>Corpo</w:t>
+      </w:r>
+      <w:proofErr w:type="spellEnd"/>
+      <w:r>
+        <w:t xml:space="preserve"> </w:t>
+      </w:r>
+      <w:proofErr w:type="spellStart"/>
+      <w:r>
+        <w:t>Corpo</w:t>
+      </w:r>
+      <w:proofErr w:type="spellEnd"/>
+      <w:r>
+        <w:t xml:space="preserve"> </w:t>
+      </w:r>
+      <w:proofErr w:type="spellStart"/>
+      <w:r>
+        <w:t>Corpo</w:t>
+      </w:r>
+      <w:proofErr w:type="spellEnd"/>
+      <w:r>
+        <w:t xml:space="preserve"> </w:t>
+      </w:r>
+      <w:proofErr w:type="spellStart"/>
+      <w:r>
+        <w:t>Corpo</w:t>
+      </w:r>
+      <w:proofErr w:type="spellEnd"/>
+      <w:r>
+        <w:t xml:space="preserve"> </w:t>
+      </w:r>
+      <w:proofErr w:type="spellStart"/>
+      <w:r>
+        <w:t>Corpo</w:t>
+      </w:r>
+      <w:proofErr w:type="spellEnd"/>
+      <w:r>
+        <w:t xml:space="preserve"> </w:t>
+      </w:r>
+      <w:proofErr w:type="spellStart"/>
+      <w:r>
+        <w:t>Corpo</w:t>
+      </w:r>
+      <w:proofErr w:type="spellEnd"/>
+      <w:r>
+        <w:t xml:space="preserve"> </w:t>
+      </w:r>
+      <w:proofErr w:type="spellStart"/>
+      <w:r>
+        <w:t>Corpo</w:t>
+      </w:r>
+      <w:proofErr w:type="spellEnd"/>
+      <w:r>
+        <w:t xml:space="preserve"> </w:t>
+      </w:r>
+      <w:proofErr w:type="spellStart"/>
+      <w:r>
+        <w:t>Corpo</w:t>
+      </w:r>
+      <w:proofErr w:type="spellEnd"/>
+      <w:r>
+        <w:t xml:space="preserve"> </w:t>
+      </w:r>
+      <w:proofErr w:type="spellStart"/>
+      <w:r>
+        <w:t>Corpo</w:t>
+      </w:r>
+      <w:proofErr w:type="spellEnd"/>
+      <w:r>
+        <w:t xml:space="preserve"> </w:t>
+      </w:r>
+      <w:proofErr w:type="spellStart"/>
+      <w:r>
+        <w:t>Corpo</w:t>
+      </w:r>
+      <w:proofErr w:type="spellEnd"/>
+      <w:r>
+        <w:t xml:space="preserve"> </w:t>
+      </w:r>
+      <w:proofErr w:type="spellStart"/>
+      <w:r>
+        <w:t>Corpo</w:t>
+      </w:r>
+      <w:proofErr w:type="spellEnd"/>
+      <w:r>
+        <w:t xml:space="preserve"> </w:t>
+      </w:r>
+      <w:proofErr w:type="spellStart"/>
+      <w:r>
+        <w:t>Corpo</w:t>
+      </w:r>
+      <w:proofErr w:type="spellEnd"/>
+      <w:r>
+        <w:t xml:space="preserve"> </w:t>
+      </w:r>
+      <w:proofErr w:type="spellStart"/>
+      <w:r>
+        <w:t>Corpo</w:t>
+      </w:r>
+      <w:proofErr w:type="spellEnd"/>
+      <w:r>
+        <w:t xml:space="preserve"> </w:t>
+      </w:r>
+      <w:proofErr w:type="spellStart"/>
+      <w:r>
+        <w:t>Corpo</w:t>
+      </w:r>
+      <w:proofErr w:type="spellEnd"/>
+      <w:r>
+        <w:t xml:space="preserve"> </w:t>
+      </w:r>
+      <w:proofErr w:type="spellStart"/>
+      <w:r>
+        <w:t>Corpo</w:t>
+      </w:r>
+      <w:proofErr w:type="spellEnd"/>
+      <w:r>
+        <w:t xml:space="preserve"> </w:t>
+      </w:r>
+      <w:proofErr w:type="spellStart"/>
+      <w:r>
+        <w:t>Corpo</w:t>
+      </w:r>
+      <w:proofErr w:type="spellEnd"/>
+      <w:r>
+        <w:t xml:space="preserve"> </w:t>
+      </w:r>
+      <w:proofErr w:type="spellStart"/>
+      <w:r>
+        <w:t>Corpo</w:t>
+      </w:r>
+      <w:proofErr w:type="spellEnd"/>
+      <w:r>
+        <w:t xml:space="preserve"> </w:t>
+      </w:r>
+      <w:proofErr w:type="spellStart"/>
+      <w:r>
+        <w:t>Corpo</w:t>
+      </w:r>
+      <w:proofErr w:type="spellEnd"/>
+      <w:r>
+        <w:t xml:space="preserve"> </w:t>
+      </w:r>
+      <w:proofErr w:type="spellStart"/>
+      <w:r>
+        <w:t>Corpo</w:t>
+      </w:r>
+      <w:proofErr w:type="spellEnd"/>
+      <w:r>
+        <w:t xml:space="preserve"> </w:t>
+      </w:r>
+      <w:proofErr w:type="spellStart"/>
+      <w:r>
+        <w:t>Corpo</w:t>
+      </w:r>
+      <w:proofErr w:type="spellEnd"/>
+      <w:r>
+        <w:t xml:space="preserve"> </w:t>
+      </w:r>
+      <w:proofErr w:type="spellStart"/>
+      <w:r>
+        <w:t>Corpo</w:t>
+      </w:r>
+      <w:proofErr w:type="spellEnd"/>
+      <w:r>
+        <w:t xml:space="preserve"> </w:t>
+      </w:r>
+      <w:proofErr w:type="spellStart"/>
+      <w:r>
+        <w:t>Corpo</w:t>
+      </w:r>
+      <w:proofErr w:type="spellEnd"/>
+      <w:r>
+        <w:t xml:space="preserve"> </w:t>
+      </w:r>
+      <w:proofErr w:type="spellStart"/>
+      <w:r>
+        <w:t>Corpo</w:t>
+      </w:r>
+      <w:proofErr w:type="spellEnd"/>
+      <w:r>
+        <w:t xml:space="preserve"> </w:t>
+      </w:r>
+      <w:proofErr w:type="spellStart"/>
+      <w:r>
+        <w:t>Corpo</w:t>
+      </w:r>
+      <w:proofErr w:type="spellEnd"/>
+      <w:r>
+        <w:t xml:space="preserve"> </w:t>
+      </w:r>
+      <w:proofErr w:type="spellStart"/>
       <w:r>
         <w:lastRenderedPageBreak/>
-        <w:t xml:space="preserve">Corpo Corpo Corpo Corpo Corpo Corpo Corpo Corpo Corpo Corpo Corpo Corpo Corpo Corpo Corpo Corpo Corpo Corpo Corpo Corpo Corpo Corpo Corpo Corpo Corpo Corpo Corpo Corpo Corpo Corpo Corpo Corpo Corpo Corpo Corpo Corpo Corpo Corpo Corpo Corpo Corpo Corpo </w:t>
+        <w:t>Corpo</w:t>
+      </w:r>
+      <w:proofErr w:type="spellEnd"/>
+      <w:r>
+        <w:t xml:space="preserve"> </w:t>
+      </w:r>
+      <w:proofErr w:type="spellStart"/>
+      <w:r>
+        <w:t>Corpo</w:t>
+      </w:r>
+      <w:proofErr w:type="spellEnd"/>
+      <w:r>
+        <w:t xml:space="preserve"> </w:t>
+      </w:r>
+      <w:proofErr w:type="spellStart"/>
+      <w:r>
+        <w:t>Corpo</w:t>
+      </w:r>
+      <w:proofErr w:type="spellEnd"/>
+      <w:r>
+        <w:t xml:space="preserve"> </w:t>
+      </w:r>
+      <w:proofErr w:type="spellStart"/>
+      <w:r>
+        <w:t>Corpo</w:t>
+      </w:r>
+      <w:proofErr w:type="spellEnd"/>
+      <w:r>
+        <w:t xml:space="preserve"> </w:t>
+      </w:r>
+      <w:proofErr w:type="spellStart"/>
+      <w:r>
+        <w:t>Corpo</w:t>
+      </w:r>
+      <w:proofErr w:type="spellEnd"/>
+      <w:r>
+        <w:t xml:space="preserve"> </w:t>
+      </w:r>
+      <w:proofErr w:type="spellStart"/>
+      <w:r>
+        <w:t>Corpo</w:t>
+      </w:r>
+      <w:proofErr w:type="spellEnd"/>
+      <w:r>
+        <w:t xml:space="preserve"> </w:t>
+      </w:r>
+      <w:proofErr w:type="spellStart"/>
+      <w:r>
+        <w:t>Corpo</w:t>
+      </w:r>
+      <w:proofErr w:type="spellEnd"/>
+      <w:r>
+        <w:t xml:space="preserve"> </w:t>
+      </w:r>
+      <w:proofErr w:type="spellStart"/>
+      <w:r>
+        <w:t>Corpo</w:t>
+      </w:r>
+      <w:proofErr w:type="spellEnd"/>
+      <w:r>
+        <w:t xml:space="preserve"> </w:t>
+      </w:r>
+      <w:proofErr w:type="spellStart"/>
+      <w:r>
+        <w:t>Corpo</w:t>
+      </w:r>
+      <w:proofErr w:type="spellEnd"/>
+      <w:r>
+        <w:t xml:space="preserve"> </w:t>
+      </w:r>
+      <w:proofErr w:type="spellStart"/>
+      <w:r>
+        <w:t>Corpo</w:t>
+      </w:r>
+      <w:proofErr w:type="spellEnd"/>
+      <w:r>
+        <w:t xml:space="preserve"> </w:t>
+      </w:r>
+      <w:proofErr w:type="spellStart"/>
+      <w:r>
+        <w:t>Corpo</w:t>
+      </w:r>
+      <w:proofErr w:type="spellEnd"/>
+      <w:r>
+        <w:t xml:space="preserve"> </w:t>
+      </w:r>
+      <w:proofErr w:type="spellStart"/>
+      <w:r>
+        <w:t>Corpo</w:t>
+      </w:r>
+      <w:proofErr w:type="spellEnd"/>
+      <w:r>
+        <w:t xml:space="preserve"> </w:t>
+      </w:r>
+      <w:proofErr w:type="spellStart"/>
+      <w:r>
+        <w:t>Corpo</w:t>
+      </w:r>
+      <w:proofErr w:type="spellEnd"/>
+      <w:r>
+        <w:t xml:space="preserve"> </w:t>
+      </w:r>
+      <w:proofErr w:type="spellStart"/>
+      <w:r>
+        <w:t>Corpo</w:t>
+      </w:r>
+      <w:proofErr w:type="spellEnd"/>
+      <w:r>
+        <w:t xml:space="preserve"> </w:t>
+      </w:r>
+      <w:proofErr w:type="spellStart"/>
+      <w:r>
+        <w:t>Corpo</w:t>
+      </w:r>
+      <w:proofErr w:type="spellEnd"/>
+      <w:r>
+        <w:t xml:space="preserve"> </w:t>
+      </w:r>
+      <w:proofErr w:type="spellStart"/>
+      <w:r>
+        <w:t>Corpo</w:t>
+      </w:r>
+      <w:proofErr w:type="spellEnd"/>
+      <w:r>
+        <w:t xml:space="preserve"> </w:t>
+      </w:r>
+      <w:proofErr w:type="spellStart"/>
+      <w:r>
+        <w:t>Corpo</w:t>
+      </w:r>
+      <w:proofErr w:type="spellEnd"/>
+      <w:r>
+        <w:t xml:space="preserve"> </w:t>
+      </w:r>
+      <w:proofErr w:type="spellStart"/>
+      <w:r>
+        <w:t>Corpo</w:t>
+      </w:r>
+      <w:proofErr w:type="spellEnd"/>
+      <w:r>
+        <w:t xml:space="preserve"> </w:t>
+      </w:r>
+      <w:proofErr w:type="spellStart"/>
+      <w:r>
+        <w:t>Corpo</w:t>
+      </w:r>
+      <w:proofErr w:type="spellEnd"/>
+      <w:r>
+        <w:t xml:space="preserve"> </w:t>
+      </w:r>
+      <w:proofErr w:type="spellStart"/>
+      <w:r>
+        <w:t>Corpo</w:t>
+      </w:r>
+      <w:proofErr w:type="spellEnd"/>
+      <w:r>
+        <w:t xml:space="preserve"> </w:t>
+      </w:r>
+      <w:proofErr w:type="spellStart"/>
+      <w:r>
+        <w:t>Corpo</w:t>
+      </w:r>
+      <w:proofErr w:type="spellEnd"/>
+      <w:r>
+        <w:t xml:space="preserve"> </w:t>
+      </w:r>
+      <w:proofErr w:type="spellStart"/>
+      <w:r>
+        <w:t>Corpo</w:t>
+      </w:r>
+      <w:proofErr w:type="spellEnd"/>
+      <w:r>
+        <w:t xml:space="preserve"> </w:t>
+      </w:r>
+      <w:proofErr w:type="spellStart"/>
+      <w:r>
+        <w:t>Corpo</w:t>
+      </w:r>
+      <w:proofErr w:type="spellEnd"/>
+      <w:r>
+        <w:t xml:space="preserve"> </w:t>
+      </w:r>
+      <w:proofErr w:type="spellStart"/>
+      <w:r>
+        <w:t>Corpo</w:t>
+      </w:r>
+      <w:proofErr w:type="spellEnd"/>
+      <w:r>
+        <w:t xml:space="preserve"> </w:t>
+      </w:r>
+      <w:proofErr w:type="spellStart"/>
+      <w:r>
+        <w:t>Corpo</w:t>
+      </w:r>
+      <w:proofErr w:type="spellEnd"/>
+      <w:r>
+        <w:t xml:space="preserve"> </w:t>
+      </w:r>
+      <w:proofErr w:type="spellStart"/>
+      <w:r>
+        <w:t>Corpo</w:t>
+      </w:r>
+      <w:proofErr w:type="spellEnd"/>
+      <w:r>
+        <w:t xml:space="preserve"> </w:t>
+      </w:r>
+      <w:proofErr w:type="spellStart"/>
+      <w:r>
+        <w:t>Corpo</w:t>
+      </w:r>
+      <w:proofErr w:type="spellEnd"/>
+      <w:r>
+        <w:t xml:space="preserve"> </w:t>
+      </w:r>
+      <w:proofErr w:type="spellStart"/>
+      <w:r>
+        <w:t>Corpo</w:t>
+      </w:r>
+      <w:proofErr w:type="spellEnd"/>
+      <w:r>
+        <w:t xml:space="preserve"> </w:t>
+      </w:r>
+      <w:proofErr w:type="spellStart"/>
+      <w:r>
+        <w:t>Corpo</w:t>
+      </w:r>
+      <w:proofErr w:type="spellEnd"/>
+      <w:r>
+        <w:t xml:space="preserve"> </w:t>
+      </w:r>
+      <w:proofErr w:type="spellStart"/>
+      <w:r>
+        <w:t>Corpo</w:t>
+      </w:r>
+      <w:proofErr w:type="spellEnd"/>
+      <w:r>
+        <w:t xml:space="preserve"> </w:t>
+      </w:r>
+      <w:proofErr w:type="spellStart"/>
+      <w:r>
+        <w:t>Corpo</w:t>
+      </w:r>
+      <w:proofErr w:type="spellEnd"/>
+      <w:r>
+        <w:t xml:space="preserve"> </w:t>
+      </w:r>
+      <w:proofErr w:type="spellStart"/>
+      <w:r>
+        <w:t>Corpo</w:t>
+      </w:r>
+      <w:proofErr w:type="spellEnd"/>
+      <w:r>
+        <w:t xml:space="preserve"> </w:t>
+      </w:r>
+      <w:proofErr w:type="spellStart"/>
+      <w:r>
+        <w:t>Corpo</w:t>
+      </w:r>
+      <w:proofErr w:type="spellEnd"/>
+      <w:r>
+        <w:t xml:space="preserve"> </w:t>
+      </w:r>
+      <w:proofErr w:type="spellStart"/>
+      <w:r>
+        <w:t>Corpo</w:t>
+      </w:r>
+      <w:proofErr w:type="spellEnd"/>
+      <w:r>
+        <w:t xml:space="preserve"> </w:t>
+      </w:r>
+      <w:proofErr w:type="spellStart"/>
+      <w:r>
+        <w:t>Corpo</w:t>
+      </w:r>
+      <w:proofErr w:type="spellEnd"/>
+      <w:r>
+        <w:t xml:space="preserve"> </w:t>
+      </w:r>
+      <w:proofErr w:type="spellStart"/>
+      <w:r>
+        <w:t>Corpo</w:t>
+      </w:r>
+      <w:proofErr w:type="spellEnd"/>
+      <w:r>
+        <w:t xml:space="preserve"> </w:t>
+      </w:r>
+      <w:proofErr w:type="spellStart"/>
+      <w:r>
+        <w:t>Corpo</w:t>
+      </w:r>
+      <w:proofErr w:type="spellEnd"/>
+      <w:r>
+        <w:t xml:space="preserve"> </w:t>
+      </w:r>
+      <w:proofErr w:type="spellStart"/>
+      <w:r>
+        <w:t>Corpo</w:t>
+      </w:r>
+      <w:proofErr w:type="spellEnd"/>
+      <w:r>
+        <w:t xml:space="preserve"> </w:t>
+      </w:r>
+      <w:proofErr w:type="spellStart"/>
+      <w:r>
+        <w:t>Corpo</w:t>
+      </w:r>
+      <w:proofErr w:type="spellEnd"/>
+      <w:r>
+        <w:t xml:space="preserve"> </w:t>
+      </w:r>
+      <w:proofErr w:type="spellStart"/>
+      <w:r>
+        <w:t>Corpo</w:t>
+      </w:r>
+      <w:proofErr w:type="spellEnd"/>
+      <w:r>
+        <w:t xml:space="preserve"> </w:t>
+      </w:r>
+      <w:proofErr w:type="spellStart"/>
+      <w:r>
+        <w:t>Corpo</w:t>
+      </w:r>
+      <w:proofErr w:type="spellEnd"/>
+      <w:r>
+        <w:t xml:space="preserve"> </w:t>
+      </w:r>
+      <w:proofErr w:type="spellStart"/>
+      <w:r>
+        <w:t>Corpo</w:t>
+      </w:r>
+      <w:proofErr w:type="spellEnd"/>
+      <w:r>
+        <w:t xml:space="preserve"> </w:t>
       </w:r>
     </w:p>
     <w:p>
@@ -546,7 +1142,19 @@
         <w:pStyle w:val="Corpo"/>
       </w:pPr>
       <w:r>
-        <w:t xml:space="preserve">A metodologia XP cunhou o termo Integração Contínua, como um dos 12 princípios de desenvolvimento de software. </w:t>
+        <w:t xml:space="preserve">A metodologia XP cunhou o termo </w:t>
+      </w:r>
+      <w:r>
+        <w:t>“</w:t>
+      </w:r>
+      <w:r>
+        <w:t>Integração Contínua</w:t>
+      </w:r>
+      <w:r>
+        <w:t>”</w:t>
+      </w:r>
+      <w:r>
+        <w:t xml:space="preserve">, como um dos 12 princípios de desenvolvimento de software. </w:t>
       </w:r>
       <w:r>
         <w:t xml:space="preserve">Desde então, muito tem se falado sobre este princípio nos mais diversos contextos. Isso acontece porque a prática da Integração Contínua permeia quase todos os processos do desenvolvimento de software, alimentando ou recebendo </w:t>
@@ -588,6 +1196,7 @@
         </w:rPr>
         <w:t xml:space="preserve">Nota do </w:t>
       </w:r>
+      <w:proofErr w:type="spellStart"/>
       <w:proofErr w:type="gramStart"/>
       <w:r>
         <w:rPr>
@@ -596,6 +1205,7 @@
         </w:rPr>
         <w:t>DevMan</w:t>
       </w:r>
+      <w:proofErr w:type="spellEnd"/>
       <w:proofErr w:type="gramEnd"/>
     </w:p>
     <w:p>
@@ -620,13 +1230,29 @@
       </w:r>
       <w:proofErr w:type="gramEnd"/>
       <w:r>
-        <w:t xml:space="preserve"> e.g., pair programming, TDD e iterações curtas.</w:t>
+        <w:t xml:space="preserve"> e.g., </w:t>
+      </w:r>
+      <w:proofErr w:type="spellStart"/>
+      <w:r>
+        <w:t>pair</w:t>
+      </w:r>
+      <w:proofErr w:type="spellEnd"/>
+      <w:r>
+        <w:t xml:space="preserve"> programming, TDD e iterações curtas.</w:t>
       </w:r>
       <w:r>
         <w:t xml:space="preserve"> Foi c</w:t>
       </w:r>
       <w:r>
-        <w:t xml:space="preserve">riada por Kent Back, que escreveu um livro sobre o assunto em 1999. Desde então, XP tornou-se uma das metodologias ágeis mais famosas. Apesar de relativamente nova, seus princípios vem sido discutidos há muito tempo na indústria e na comunidade científica. </w:t>
+        <w:t xml:space="preserve">riada por Kent </w:t>
+      </w:r>
+      <w:proofErr w:type="spellStart"/>
+      <w:r>
+        <w:t>Back</w:t>
+      </w:r>
+      <w:proofErr w:type="spellEnd"/>
+      <w:r>
+        <w:t xml:space="preserve">, que escreveu um livro sobre o assunto em 1999. Desde então, XP tornou-se uma das metodologias ágeis mais famosas. Apesar de relativamente nova, seus princípios vem sido discutidos há muito tempo na indústria e na comunidade científica. </w:t>
       </w:r>
     </w:p>
     <w:p>
@@ -639,22 +1265,56 @@
         <w:pStyle w:val="Corpo"/>
       </w:pPr>
       <w:r>
-        <w:t xml:space="preserve">Muitos desenvolvedores argumentam que essa é uma prática muito custosa no processo de desenvolvimento e que, para aplicá-la, muitas mudanças precisam ser feitas. De fato, muitas vezes isso é verdade. Mas aplicar a Integração Contínua, assim como o TDD, não é o motivo de tal dificuldade, mas sim a falta de outras práticas complementares que </w:t>
-      </w:r>
-      <w:r>
-        <w:t xml:space="preserve">já </w:t>
-      </w:r>
-      <w:r>
-        <w:t>estavam sendo negligenciadas.</w:t>
-      </w:r>
-    </w:p>
-    <w:p>
-      <w:pPr>
+        <w:t xml:space="preserve">Muitos desenvolvedores argumentam que essa é uma prática muito custosa no processo de desenvolvimento e que, para aplicá-la, muitas mudanças precisam ser feitas. De fato, muitas vezes isso é verdade. Mas aplicar a Integração Contínua, assim como o TDD, não é o motivo de tal dificuldade, mas sim a </w:t>
+      </w:r>
+      <w:r>
+        <w:t>negligência</w:t>
+      </w:r>
+      <w:r>
+        <w:t xml:space="preserve"> de out</w:t>
+      </w:r>
+      <w:r>
+        <w:t>ras boas práticas complementares</w:t>
+      </w:r>
+      <w:r>
+        <w:t>.</w:t>
+      </w:r>
+    </w:p>
+    <w:p/>
+    <w:p>
+      <w:pPr>
+        <w:pStyle w:val="Corpo"/>
         <w:rPr>
           <w:highlight w:val="yellow"/>
           <w:lang w:eastAsia="pt-BR"/>
         </w:rPr>
       </w:pPr>
+      <w:r>
+        <w:t xml:space="preserve">A </w:t>
+      </w:r>
+      <w:r>
+        <w:t>i</w:t>
+      </w:r>
+      <w:r>
+        <w:t xml:space="preserve">ntegração </w:t>
+      </w:r>
+      <w:r>
+        <w:t>c</w:t>
+      </w:r>
+      <w:r>
+        <w:t>ontínua não é o tipo de prática que se implante. É uma prática que se alcança através da implantação de outras.</w:t>
+      </w:r>
+      <w:r>
+        <w:t xml:space="preserve"> Várias práticas que tornam a integração contínua possível serão discutidas neste artigo.</w:t>
+      </w:r>
+    </w:p>
+    <w:p>
+      <w:pPr>
+        <w:rPr>
+          <w:highlight w:val="yellow"/>
+          <w:lang w:eastAsia="pt-BR"/>
+        </w:rPr>
+      </w:pPr>
     </w:p>
     <w:p>
       <w:pPr>
@@ -707,22 +1367,38 @@
         <w:t>Deve existir um repositório comum, acessado por todos os membros da equipe, que contenha todo o código já integrado até certo momento da vida de um software. Esse repositório cen</w:t>
       </w:r>
       <w:r>
-        <w:t>tral é chamado de “m</w:t>
+        <w:t>tral é chamado de “</w:t>
+      </w:r>
+      <w:proofErr w:type="spellStart"/>
+      <w:r>
+        <w:t>m</w:t>
       </w:r>
       <w:r>
         <w:t>ainline</w:t>
       </w:r>
+      <w:proofErr w:type="spellEnd"/>
       <w:r>
         <w:t>”</w:t>
       </w:r>
       <w:r>
         <w:t xml:space="preserve">.  Existem muitas estratégias sobre como gerenciar a </w:t>
       </w:r>
+      <w:proofErr w:type="spellStart"/>
       <w:r>
         <w:t>m</w:t>
       </w:r>
       <w:r>
-        <w:t xml:space="preserve">ainline e as várias versões que ela guarda. Iremos discutir mais sobre isso a frente. </w:t>
+        <w:t>ainline</w:t>
+      </w:r>
+      <w:proofErr w:type="spellEnd"/>
+      <w:r>
+        <w:t xml:space="preserve"> e as várias versões que ela guarda. Iremos discutir sobre isso</w:t>
+      </w:r>
+      <w:r>
+        <w:t xml:space="preserve"> mais</w:t>
+      </w:r>
+      <w:r>
+        <w:t xml:space="preserve"> a frente. </w:t>
       </w:r>
     </w:p>
     <w:p/>
@@ -731,7 +1407,36 @@
         <w:pStyle w:val="Corpo"/>
       </w:pPr>
       <w:r>
-        <w:t>Para desenvolver uma funcionalidade, um membro da equipe deve copiar a última versão disponível na Mainline, desenvolver em cima dela, integrar as modificações de seus colegas, e então devolver as modificações para a mainline.</w:t>
+        <w:lastRenderedPageBreak/>
+        <w:t>Para desenvolver uma funcionalidade, um membro da equipe deve copiar</w:t>
+      </w:r>
+      <w:r>
+        <w:t xml:space="preserve"> a última versão disponível na </w:t>
+      </w:r>
+      <w:proofErr w:type="spellStart"/>
+      <w:r>
+        <w:t>m</w:t>
+      </w:r>
+      <w:r>
+        <w:t>ai</w:t>
+      </w:r>
+      <w:r>
+        <w:t>nline</w:t>
+      </w:r>
+      <w:proofErr w:type="spellEnd"/>
+      <w:r>
+        <w:t>, desenvolver em cima dela. Depois, deve</w:t>
+      </w:r>
+      <w:r>
+        <w:t xml:space="preserve"> integrar as modificações de seus colegas, e então devolver as modificações para a </w:t>
+      </w:r>
+      <w:proofErr w:type="spellStart"/>
+      <w:r>
+        <w:t>mainline</w:t>
+      </w:r>
+      <w:proofErr w:type="spellEnd"/>
+      <w:r>
+        <w:t>.</w:t>
       </w:r>
       <w:r>
         <w:t xml:space="preserve"> </w:t>
@@ -740,234 +1445,328 @@
         <w:t>O ideal é que o desenvolvedor passe o mínimo tempo possível desco</w:t>
       </w:r>
       <w:r>
-        <w:t>nectado da mainline, pois quanto maior o tempo desconectado, maior a dificuldade de realizar a integração.</w:t>
-      </w:r>
-    </w:p>
+        <w:t>nectado</w:t>
+      </w:r>
+      <w:r>
+        <w:t xml:space="preserve">, pois quanto maior o tempo, maior a dificuldade </w:t>
+      </w:r>
+      <w:r>
+        <w:t>para</w:t>
+      </w:r>
+      <w:r>
+        <w:t xml:space="preserve"> realizar a integração.</w:t>
+      </w:r>
+    </w:p>
+    <w:p/>
     <w:p>
       <w:pPr>
         <w:pStyle w:val="Corpo"/>
       </w:pPr>
       <w:r>
+        <w:t>Parece um ciclo simples, a primeira vista. A grande dificuldade está em garantir que as modificações feitas se integrem com a versão já existente e com as modificações feitas em paralelo. Existem algumas práticas que facilitam esse trabalho.</w:t>
+      </w:r>
+      <w:r>
+        <w:t xml:space="preserve"> Muitas delas envolvem, na verdade, automatizar tarefas manuais.</w:t>
+      </w:r>
+    </w:p>
+    <w:p/>
+    <w:p>
+      <w:pPr>
+        <w:pStyle w:val="Interttulo"/>
+        <w:rPr>
+          <w:lang w:val="pt-BR" w:eastAsia="pt-BR"/>
+        </w:rPr>
+      </w:pPr>
+      <w:r>
+        <w:rPr>
+          <w:lang w:val="pt-BR" w:eastAsia="pt-BR"/>
+        </w:rPr>
+        <w:t>O controle de versão deve ajudar, não atrapalhar</w:t>
+      </w:r>
+    </w:p>
+    <w:p>
+      <w:pPr>
+        <w:pStyle w:val="Corpo"/>
+      </w:pPr>
+    </w:p>
+    <w:p>
+      <w:pPr>
+        <w:pStyle w:val="Corpo"/>
+      </w:pPr>
+      <w:r>
+        <w:t>Por mais que pareça óbvio para a maioria dos leit</w:t>
+      </w:r>
+      <w:r>
+        <w:t>ores, utilizar um software de c</w:t>
+      </w:r>
+      <w:r>
+        <w:t xml:space="preserve">ontrole </w:t>
+      </w:r>
+      <w:r>
+        <w:t>de versão</w:t>
+      </w:r>
+      <w:r>
+        <w:t xml:space="preserve"> </w:t>
+      </w:r>
+      <w:r>
+        <w:t>é uma prática essencial para o ciclo de vida do desenvolvimento de software.</w:t>
+      </w:r>
+      <w:r>
+        <w:t xml:space="preserve"> </w:t>
+      </w:r>
+      <w:r>
+        <w:t>Ele irá não só controlar o histórico de desenvolvimento como também irá ajudar a integrar as modificações mais facilmente.</w:t>
+      </w:r>
+    </w:p>
+    <w:p/>
+    <w:p>
+      <w:pPr>
+        <w:pStyle w:val="Corpo"/>
+      </w:pPr>
+      <w:r>
+        <w:t xml:space="preserve">Ferramentas como o </w:t>
+      </w:r>
+      <w:proofErr w:type="spellStart"/>
+      <w:r>
+        <w:t>Subversion</w:t>
+      </w:r>
+      <w:proofErr w:type="spellEnd"/>
+      <w:r>
+        <w:t xml:space="preserve">, Mercurial e </w:t>
+      </w:r>
+      <w:proofErr w:type="spellStart"/>
+      <w:r>
+        <w:t>Git</w:t>
+      </w:r>
+      <w:proofErr w:type="spellEnd"/>
+      <w:r>
+        <w:t xml:space="preserve"> são amplamen</w:t>
+      </w:r>
+      <w:r>
+        <w:t>te utilizada</w:t>
+      </w:r>
+      <w:r>
+        <w:t xml:space="preserve">s pelo mercado. Cada </w:t>
+      </w:r>
+      <w:r>
+        <w:t>uma delas</w:t>
+      </w:r>
+      <w:r>
+        <w:t xml:space="preserve"> tem prós e contras que devem ser avaliados, pois impactam diretamente o ciclo de desenvolvimento da sua equipe. Escolher uma ferramenta como o </w:t>
+      </w:r>
+      <w:proofErr w:type="spellStart"/>
+      <w:r>
+        <w:t>Subversion</w:t>
+      </w:r>
+      <w:proofErr w:type="spellEnd"/>
+      <w:r>
+        <w:t>, por exemplo,</w:t>
+      </w:r>
+      <w:r>
+        <w:t xml:space="preserve"> pode ser um problema quando</w:t>
+      </w:r>
+      <w:r>
+        <w:t xml:space="preserve"> </w:t>
+      </w:r>
+      <w:r>
+        <w:t>muitos merges precisam ser efetuados.</w:t>
+      </w:r>
+    </w:p>
+    <w:p/>
+    <w:p>
+      <w:pPr>
+        <w:pStyle w:val="Corpo"/>
+      </w:pPr>
+      <w:r>
+        <w:t xml:space="preserve">Isso evidencia o primeiro problema ser resolvido </w:t>
+      </w:r>
+      <w:r>
+        <w:t>em uma equipe: como gerenciar os conflitos? É fato que em certo ponto do desenvolvimento de software, duas ou mais pessoas poderão concorrer pela modificação de um mesmo artefato</w:t>
+      </w:r>
+      <w:r>
+        <w:t xml:space="preserve"> de código. Nesse ponto, existem </w:t>
+      </w:r>
+      <w:r>
+        <w:t>primariamente</w:t>
+      </w:r>
+      <w:r>
+        <w:t xml:space="preserve"> duas opções: </w:t>
+      </w:r>
+      <w:proofErr w:type="spellStart"/>
+      <w:r>
+        <w:t>lock</w:t>
+      </w:r>
+      <w:proofErr w:type="spellEnd"/>
+      <w:r>
+        <w:t xml:space="preserve"> pessimista ou </w:t>
+      </w:r>
+      <w:proofErr w:type="spellStart"/>
+      <w:r>
+        <w:t>lock</w:t>
+      </w:r>
+      <w:proofErr w:type="spellEnd"/>
+      <w:r>
+        <w:t xml:space="preserve"> otimista.</w:t>
+      </w:r>
+    </w:p>
+    <w:p>
+      <w:pPr>
+        <w:pStyle w:val="Corpo"/>
+      </w:pPr>
+    </w:p>
+    <w:p>
+      <w:pPr>
+        <w:pStyle w:val="Corpo"/>
+      </w:pPr>
+      <w:r>
+        <w:t xml:space="preserve">Ao </w:t>
+      </w:r>
+      <w:r>
+        <w:t xml:space="preserve">utilizar </w:t>
+      </w:r>
+      <w:proofErr w:type="spellStart"/>
+      <w:r>
+        <w:t>lock</w:t>
+      </w:r>
+      <w:proofErr w:type="spellEnd"/>
+      <w:r>
+        <w:t xml:space="preserve"> pessimista</w:t>
+      </w:r>
+      <w:r>
+        <w:t xml:space="preserve">, </w:t>
+      </w:r>
+      <w:r>
+        <w:t>a</w:t>
+      </w:r>
+      <w:r>
+        <w:t>ssume</w:t>
+      </w:r>
+      <w:r>
+        <w:t>-se</w:t>
+      </w:r>
+      <w:r>
+        <w:t xml:space="preserve"> que as mudanças que duas pessoas fizerem no código vão gerar conflitos entre si e, para garantir que isso não aconteça, </w:t>
+      </w:r>
+      <w:r>
+        <w:t>permite-se</w:t>
+      </w:r>
+      <w:r>
+        <w:t xml:space="preserve"> que apenas uma pessoa modifique o código por vez. Essa opção é b</w:t>
+      </w:r>
+      <w:r>
+        <w:t xml:space="preserve">astante famosa entre usuários de </w:t>
+      </w:r>
+      <w:proofErr w:type="spellStart"/>
+      <w:r>
+        <w:t>SCMs</w:t>
+      </w:r>
+      <w:proofErr w:type="spellEnd"/>
+      <w:r>
+        <w:t xml:space="preserve"> como</w:t>
+      </w:r>
+      <w:r>
+        <w:t xml:space="preserve"> Source Safe e TFS, </w:t>
+      </w:r>
+      <w:r>
+        <w:t xml:space="preserve">e é </w:t>
+      </w:r>
+      <w:r>
+        <w:t xml:space="preserve">conhecida como </w:t>
+      </w:r>
+      <w:proofErr w:type="spellStart"/>
+      <w:r>
+        <w:t>lock</w:t>
+      </w:r>
+      <w:proofErr w:type="spellEnd"/>
+      <w:r>
+        <w:t xml:space="preserve"> exclusivo. </w:t>
+      </w:r>
+      <w:r>
+        <w:t>A outra opção</w:t>
+      </w:r>
+      <w:r>
+        <w:t xml:space="preserve"> (</w:t>
+      </w:r>
+      <w:proofErr w:type="spellStart"/>
+      <w:r>
+        <w:t>lock</w:t>
+      </w:r>
+      <w:proofErr w:type="spellEnd"/>
+      <w:r>
+        <w:t xml:space="preserve"> otimista)</w:t>
+      </w:r>
+      <w:r>
+        <w:t xml:space="preserve"> seria </w:t>
+      </w:r>
+      <w:r>
+        <w:t>permitir</w:t>
+      </w:r>
+      <w:r>
+        <w:t xml:space="preserve"> as modificações</w:t>
+      </w:r>
+      <w:r>
+        <w:t>, a</w:t>
+      </w:r>
+      <w:r>
+        <w:t>ssum</w:t>
+      </w:r>
+      <w:r>
+        <w:t>indo</w:t>
+      </w:r>
+      <w:r>
+        <w:t xml:space="preserve"> que as mudanças </w:t>
+      </w:r>
+      <w:r>
+        <w:t>podem ser mescladas no final do desenvolvimento</w:t>
+      </w:r>
+      <w:r>
+        <w:t>, seja de forma automática, seja de forma manual.</w:t>
+      </w:r>
+    </w:p>
+    <w:p/>
+    <w:p>
+      <w:pPr>
+        <w:pStyle w:val="Corpo"/>
+      </w:pPr>
+      <w:r>
+        <w:t>Na maior parte das vezes, a segunda opç</w:t>
+      </w:r>
+      <w:r>
+        <w:t>ão torna o trabalho mais fluido. E</w:t>
+      </w:r>
+      <w:r>
+        <w:t xml:space="preserve"> </w:t>
+      </w:r>
+      <w:r>
+        <w:t>graças</w:t>
+      </w:r>
+      <w:r>
+        <w:t xml:space="preserve"> </w:t>
+      </w:r>
+      <w:r>
+        <w:t>a</w:t>
+      </w:r>
+      <w:r>
+        <w:t>os mecanismos de merge atuais</w:t>
+      </w:r>
+      <w:r>
+        <w:t xml:space="preserve">, </w:t>
+      </w:r>
+      <w:r>
+        <w:t xml:space="preserve">são necessários </w:t>
+      </w:r>
+      <w:r>
+        <w:t>menos merges manuais por parte do desenvolvedor.</w:t>
+      </w:r>
+    </w:p>
+    <w:p/>
+    <w:p>
+      <w:r>
+        <w:rPr>
+          <w:noProof/>
+          <w:lang w:val="en-US"/>
+        </w:rPr>
         <w:lastRenderedPageBreak/>
-        <w:t>Parece um ciclo simples, a primeira vista. A grande dificuldade está em garantir que as modificações feitas se integrem com a versão já existente e com as modificações feitas em paralelo. Existem algumas práticas que facilitam esse trabalho.</w:t>
-      </w:r>
-      <w:r>
-        <w:t xml:space="preserve"> Muitas delas envolvem, na verdade, automatizar tarefas manuais.</w:t>
-      </w:r>
-    </w:p>
-    <w:p/>
-    <w:p>
-      <w:pPr>
-        <w:pStyle w:val="Interttulo"/>
-        <w:rPr>
-          <w:lang w:val="pt-BR" w:eastAsia="pt-BR"/>
-        </w:rPr>
-      </w:pPr>
-      <w:r>
-        <w:rPr>
-          <w:lang w:val="pt-BR" w:eastAsia="pt-BR"/>
-        </w:rPr>
-        <w:t>O controle de versão deve ajudar, não atrapalhar</w:t>
-      </w:r>
-    </w:p>
-    <w:p>
-      <w:pPr>
-        <w:pStyle w:val="Corpo"/>
-      </w:pPr>
-    </w:p>
-    <w:p>
-      <w:pPr>
-        <w:pStyle w:val="Corpo"/>
-      </w:pPr>
-      <w:r>
-        <w:t>Por mais que pareça óbvio para a maioria dos leit</w:t>
-      </w:r>
-      <w:r>
-        <w:t>ores, utilizar um software de c</w:t>
-      </w:r>
-      <w:r>
-        <w:t xml:space="preserve">ontrole </w:t>
-      </w:r>
-      <w:r>
-        <w:t>de versão</w:t>
-      </w:r>
-      <w:r>
-        <w:t xml:space="preserve"> </w:t>
-      </w:r>
-      <w:r>
-        <w:t>é uma prática essencial para o ciclo de vida do desenvolvimento de software.</w:t>
-      </w:r>
-      <w:r>
-        <w:t xml:space="preserve"> </w:t>
-      </w:r>
-      <w:r>
-        <w:t>Ele irá não só controlar o histórico de desenvolvimento como também irá ajudar a integrar as modificações mais facilmente.</w:t>
-      </w:r>
-    </w:p>
-    <w:p/>
-    <w:p>
-      <w:pPr>
-        <w:pStyle w:val="Corpo"/>
-      </w:pPr>
-      <w:r>
-        <w:t>Ferramentas como o Subversion, Mercurial e Git são amplamen</w:t>
-      </w:r>
-      <w:r>
-        <w:t>te utilizada</w:t>
-      </w:r>
-      <w:r>
-        <w:t xml:space="preserve">s pelo mercado. Cada </w:t>
-      </w:r>
-      <w:r>
-        <w:t>uma delas</w:t>
-      </w:r>
-      <w:r>
-        <w:t xml:space="preserve"> tem prós e contras que devem ser avaliados, pois impactam diretamente o ciclo de desenvolvimento da sua equipe. Escolher uma ferramenta como o Subversion</w:t>
-      </w:r>
-      <w:r>
-        <w:t>, por exemplo,</w:t>
-      </w:r>
-      <w:r>
-        <w:t xml:space="preserve"> pode ser um problema quando sua equipe quando muitos merges precisam ser efetuados.</w:t>
-      </w:r>
-    </w:p>
-    <w:p/>
-    <w:p>
-      <w:pPr>
-        <w:pStyle w:val="Corpo"/>
-      </w:pPr>
-      <w:r>
-        <w:t xml:space="preserve">Isso evidencia o primeiro problema ser resolvido </w:t>
-      </w:r>
-      <w:r>
-        <w:t>em uma equipe: como gerenciar os conflitos? É fato que em certo ponto do desenvolvimento de software, duas ou mais pessoas poderão concorrer pela modificação de um mesmo artefato</w:t>
-      </w:r>
-      <w:r>
-        <w:t xml:space="preserve"> de código. Nesse ponto, existem basicamente duas opções: </w:t>
-      </w:r>
-      <w:r>
-        <w:t>lock pessimista ou lock otimista.</w:t>
-      </w:r>
-    </w:p>
-    <w:p>
-      <w:pPr>
-        <w:pStyle w:val="Corpo"/>
-      </w:pPr>
-    </w:p>
-    <w:p>
-      <w:pPr>
-        <w:pStyle w:val="Corpo"/>
-      </w:pPr>
-      <w:r>
-        <w:t xml:space="preserve">Ao </w:t>
-      </w:r>
-      <w:r>
-        <w:t>utilizar lock pessimista</w:t>
-      </w:r>
-      <w:r>
-        <w:t xml:space="preserve">, </w:t>
-      </w:r>
-      <w:r>
-        <w:t>a</w:t>
-      </w:r>
-      <w:r>
-        <w:t>ssume</w:t>
-      </w:r>
-      <w:r>
-        <w:t>-se</w:t>
-      </w:r>
-      <w:r>
-        <w:t xml:space="preserve"> que as mudanças que duas pessoas fizerem no código vão gerar conflitos entre si e, para garantir que isso não aconteça, </w:t>
-      </w:r>
-      <w:r>
-        <w:t>permite-se</w:t>
-      </w:r>
-      <w:r>
-        <w:t xml:space="preserve"> que apenas uma pessoa modifique o código por vez. Essa opção é bastante famosa entre usuários do Source Safe e TFS, conhecida como lock exclusivo. </w:t>
-      </w:r>
-      <w:r>
-        <w:t>A outra opção</w:t>
-      </w:r>
-      <w:r>
-        <w:t xml:space="preserve"> (lock otimista)</w:t>
-      </w:r>
-      <w:r>
-        <w:t xml:space="preserve"> seria </w:t>
-      </w:r>
-      <w:r>
-        <w:t>permitir</w:t>
-      </w:r>
-      <w:r>
-        <w:t xml:space="preserve"> as modificações</w:t>
-      </w:r>
-      <w:r>
-        <w:t>, a</w:t>
-      </w:r>
-      <w:r>
-        <w:t>ssum</w:t>
-      </w:r>
-      <w:r>
-        <w:t>indo</w:t>
-      </w:r>
-      <w:r>
-        <w:t xml:space="preserve"> que as mudanças </w:t>
-      </w:r>
-      <w:r>
-        <w:t>podem ser mescladas no final do desenvolvimento</w:t>
-      </w:r>
-      <w:r>
-        <w:t>, seja de forma automática, seja de forma manual.</w:t>
-      </w:r>
-    </w:p>
-    <w:p/>
-    <w:p>
-      <w:pPr>
-        <w:pStyle w:val="Corpo"/>
-      </w:pPr>
-      <w:r>
-        <w:t>Na maior parte das vezes, a segunda opç</w:t>
-      </w:r>
-      <w:r>
-        <w:t>ão torna o trabalho mais fluido. E</w:t>
-      </w:r>
-      <w:r>
-        <w:t xml:space="preserve"> </w:t>
-      </w:r>
-      <w:r>
-        <w:t>graças</w:t>
-      </w:r>
-      <w:r>
-        <w:t xml:space="preserve"> </w:t>
-      </w:r>
-      <w:r>
-        <w:t>a</w:t>
-      </w:r>
-      <w:r>
-        <w:t>os mecanismos de merge atuais</w:t>
-      </w:r>
-      <w:r>
-        <w:t xml:space="preserve">, </w:t>
-      </w:r>
-      <w:r>
-        <w:t>muito mais avançados</w:t>
-      </w:r>
-      <w:r>
-        <w:t xml:space="preserve">, </w:t>
-      </w:r>
-      <w:r>
-        <w:t xml:space="preserve">são necessários </w:t>
-      </w:r>
-      <w:r>
-        <w:t>menos merges manuais por parte do desenvolvedor.</w:t>
-      </w:r>
-    </w:p>
-    <w:p/>
-    <w:p>
-      <w:r>
-        <w:rPr>
-          <w:noProof/>
-          <w:lang w:val="en-US"/>
-        </w:rPr>
         <w:drawing>
           <wp:inline distT="0" distB="0" distL="0" distR="0">
             <wp:extent cx="5387837" cy="3036442"/>
@@ -1027,14 +1826,386 @@
           <w:b/>
           <w:lang w:val="pt-BR"/>
         </w:rPr>
+        <w:t>Figura 1.</w:t>
+      </w:r>
+      <w:r>
+        <w:rPr>
+          <w:lang w:val="pt-BR"/>
+        </w:rPr>
+        <w:t xml:space="preserve"> Comparando dois commits</w:t>
+      </w:r>
+      <w:r>
+        <w:rPr>
+          <w:lang w:val="pt-BR"/>
+        </w:rPr>
+        <w:t xml:space="preserve"> (manualmente)</w:t>
+      </w:r>
+      <w:r>
+        <w:rPr>
+          <w:lang w:val="pt-BR"/>
+        </w:rPr>
+        <w:t xml:space="preserve"> com o TortoiseMerge</w:t>
+      </w:r>
+    </w:p>
+    <w:p/>
+    <w:p>
+      <w:pPr>
+        <w:pStyle w:val="Corpo"/>
+      </w:pPr>
+      <w:r>
+        <w:t xml:space="preserve">A segunda grande decisão com relação ao controle de versão é: o que </w:t>
+      </w:r>
+      <w:proofErr w:type="spellStart"/>
+      <w:r>
+        <w:t>versionar</w:t>
+      </w:r>
+      <w:proofErr w:type="spellEnd"/>
+      <w:r>
+        <w:t>? Existe muita discussão nesse ponto.</w:t>
+      </w:r>
+      <w:r>
+        <w:t xml:space="preserve"> </w:t>
+      </w:r>
+      <w:r>
+        <w:t>A regra é: tudo o que for necessário para transformar seu código em um software precisa estar no seu repositório. Isso</w:t>
+      </w:r>
+      <w:r>
+        <w:t xml:space="preserve"> pode</w:t>
+      </w:r>
+      <w:r>
+        <w:t xml:space="preserve"> inclui</w:t>
+      </w:r>
+      <w:r>
+        <w:t>r</w:t>
+      </w:r>
+      <w:r>
+        <w:t xml:space="preserve"> dependências, scripts de build, ferramentas de análise, entre outros. Um dos problemas mais comuns é assumir que controle de versão deve ser usado apenas para guardar código fonte. Isso torna a integração</w:t>
+      </w:r>
+      <w:r>
+        <w:t xml:space="preserve"> bem</w:t>
+      </w:r>
+      <w:r>
+        <w:t xml:space="preserve"> mais difícil, pois exige que cada membro da equipe configure um ambiente, muitas vezes complexo, apenas para começar a trabalhar.</w:t>
+      </w:r>
+    </w:p>
+    <w:p/>
+    <w:p>
+      <w:pPr>
+        <w:pStyle w:val="Interttulo"/>
+        <w:rPr>
+          <w:lang w:val="pt-BR"/>
+        </w:rPr>
+      </w:pPr>
+      <w:r>
+        <w:rPr>
+          <w:lang w:val="pt-BR"/>
+        </w:rPr>
+        <w:t>Build automatizado</w:t>
+      </w:r>
+    </w:p>
+    <w:p>
+      <w:pPr>
+        <w:rPr>
+          <w:highlight w:val="yellow"/>
+          <w:lang w:eastAsia="pt-BR"/>
+        </w:rPr>
+      </w:pPr>
+    </w:p>
+    <w:p>
+      <w:pPr>
+        <w:pStyle w:val="Corpo"/>
+      </w:pPr>
+      <w:r>
+        <w:t xml:space="preserve">Durante o ciclo de desenvolvimento, uma das tarefas para verificar a integridade de </w:t>
+      </w:r>
+      <w:r>
+        <w:t>certo</w:t>
+      </w:r>
+      <w:r>
+        <w:t xml:space="preserve"> ponto da </w:t>
+      </w:r>
+      <w:proofErr w:type="spellStart"/>
+      <w:r>
+        <w:t>mainline</w:t>
+      </w:r>
+      <w:proofErr w:type="spellEnd"/>
+      <w:r>
+        <w:t xml:space="preserve"> é transformá-lo em software executável. Para linguagens como o C#, isso geralmente significa compilar o código. Mas o processo de build não </w:t>
+      </w:r>
+      <w:r>
+        <w:t>envolve</w:t>
+      </w:r>
+      <w:r>
+        <w:t xml:space="preserve"> só isso. Envolve também preparar um pacote completo que permita que o software seja distribuído. </w:t>
+      </w:r>
+      <w:r>
+        <w:t xml:space="preserve">Esse processo pode se tornar muito complexo, conforme o sistema cresce. </w:t>
+      </w:r>
+      <w:r>
+        <w:t>O objetivo é automatizar as tarefas envolvidas</w:t>
+      </w:r>
+      <w:r>
+        <w:t>.</w:t>
+      </w:r>
+    </w:p>
+    <w:p/>
+    <w:p>
+      <w:pPr>
+        <w:pStyle w:val="Corpo"/>
+        <w:rPr>
+          <w:lang w:eastAsia="pt-BR"/>
+        </w:rPr>
+      </w:pPr>
+      <w:r>
+        <w:rPr>
+          <w:lang w:eastAsia="pt-BR"/>
+        </w:rPr>
+        <w:t xml:space="preserve">Tudo aquilo que é necessário para o software funcionar precisa estar incluído no build automatizado. Se o seu sistema utiliza um banco de dados, o seu build deve ser capaz de executar a última versão dos </w:t>
+      </w:r>
+      <w:r>
+        <w:rPr>
+          <w:lang w:eastAsia="pt-BR"/>
+        </w:rPr>
+        <w:t>scripts</w:t>
+      </w:r>
+      <w:r>
+        <w:rPr>
+          <w:lang w:eastAsia="pt-BR"/>
+        </w:rPr>
+        <w:t xml:space="preserve">. Também </w:t>
+      </w:r>
+      <w:proofErr w:type="gramStart"/>
+      <w:r>
+        <w:rPr>
+          <w:lang w:eastAsia="pt-BR"/>
+        </w:rPr>
+        <w:t>pode incluir chamadas</w:t>
+      </w:r>
+      <w:proofErr w:type="gramEnd"/>
+      <w:r>
+        <w:rPr>
+          <w:lang w:eastAsia="pt-BR"/>
+        </w:rPr>
+        <w:t xml:space="preserve"> a ferramentas de análise de código que irão emitir relatórios </w:t>
+      </w:r>
+      <w:r>
+        <w:rPr>
+          <w:lang w:eastAsia="pt-BR"/>
+        </w:rPr>
+        <w:t>úteis</w:t>
+      </w:r>
+      <w:r>
+        <w:rPr>
+          <w:lang w:eastAsia="pt-BR"/>
+        </w:rPr>
+        <w:t xml:space="preserve"> sobre o progresso do projeto.</w:t>
+      </w:r>
+    </w:p>
+    <w:p>
+      <w:pPr>
+        <w:rPr>
+          <w:lang w:eastAsia="pt-BR"/>
+        </w:rPr>
+      </w:pPr>
+    </w:p>
+    <w:p>
+      <w:pPr>
+        <w:pStyle w:val="Corpo"/>
+        <w:rPr>
+          <w:lang w:eastAsia="pt-BR"/>
+        </w:rPr>
+      </w:pPr>
+      <w:r>
+        <w:rPr>
+          <w:lang w:eastAsia="pt-BR"/>
+        </w:rPr>
+        <w:t>É preciso tomar cuidado,</w:t>
+      </w:r>
+      <w:r>
+        <w:rPr>
+          <w:lang w:eastAsia="pt-BR"/>
+        </w:rPr>
+        <w:t xml:space="preserve"> entretanto, pois um</w:t>
+      </w:r>
+      <w:r>
+        <w:rPr>
+          <w:lang w:eastAsia="pt-BR"/>
+        </w:rPr>
+        <w:t xml:space="preserve"> build </w:t>
+      </w:r>
+      <w:r>
+        <w:rPr>
+          <w:lang w:eastAsia="pt-BR"/>
+        </w:rPr>
+        <w:t xml:space="preserve">com muitos passos </w:t>
+      </w:r>
+      <w:r>
+        <w:rPr>
+          <w:lang w:eastAsia="pt-BR"/>
+        </w:rPr>
+        <w:t xml:space="preserve">pode demorar muito e acabar desanimado os desenvolvedores </w:t>
+      </w:r>
+      <w:r>
+        <w:rPr>
+          <w:lang w:eastAsia="pt-BR"/>
+        </w:rPr>
+        <w:t>em</w:t>
+      </w:r>
+      <w:r>
+        <w:rPr>
+          <w:lang w:eastAsia="pt-BR"/>
+        </w:rPr>
+        <w:t xml:space="preserve"> executá-lo com freqüência. Pode ser importante quebrá-lo em partes menores e fazê-lo mais inteligente, de forma a somente executar para os artefatos que forem modificados.</w:t>
+      </w:r>
+    </w:p>
+    <w:p/>
+    <w:p>
+      <w:pPr>
+        <w:pStyle w:val="Corpo"/>
+      </w:pPr>
+      <w:r>
+        <w:t>Existem várias ferramentas para ajudar ness</w:t>
+      </w:r>
+      <w:r>
+        <w:t>a</w:t>
+      </w:r>
+      <w:r>
+        <w:t xml:space="preserve"> </w:t>
+      </w:r>
+      <w:r>
+        <w:t>automatização</w:t>
+      </w:r>
+      <w:r>
+        <w:t xml:space="preserve">. A principal delas é o </w:t>
+      </w:r>
+      <w:proofErr w:type="spellStart"/>
+      <w:proofErr w:type="gramStart"/>
+      <w:r>
+        <w:t>MsBuild</w:t>
+      </w:r>
+      <w:proofErr w:type="spellEnd"/>
+      <w:proofErr w:type="gramEnd"/>
+      <w:r>
+        <w:t xml:space="preserve">, que vem incluído na maior parte das distribuições do .Net Framework. Mas além dela, </w:t>
+      </w:r>
+      <w:r>
+        <w:t>existem outras, e.g., o</w:t>
+      </w:r>
+      <w:r>
+        <w:t xml:space="preserve"> </w:t>
+      </w:r>
+      <w:proofErr w:type="spellStart"/>
+      <w:proofErr w:type="gramStart"/>
+      <w:r>
+        <w:t>NAnt</w:t>
+      </w:r>
+      <w:proofErr w:type="spellEnd"/>
+      <w:proofErr w:type="gramEnd"/>
+      <w:r>
+        <w:t xml:space="preserve"> (</w:t>
+      </w:r>
+      <w:r>
+        <w:t xml:space="preserve">que é baseado no </w:t>
+      </w:r>
+      <w:proofErr w:type="spellStart"/>
+      <w:r>
+        <w:t>Ant</w:t>
+      </w:r>
+      <w:proofErr w:type="spellEnd"/>
+      <w:r>
+        <w:t>, do Java</w:t>
+      </w:r>
+      <w:r>
+        <w:t>),</w:t>
+      </w:r>
+      <w:r>
+        <w:t xml:space="preserve"> o </w:t>
+      </w:r>
+      <w:proofErr w:type="spellStart"/>
+      <w:r>
+        <w:t>PSake</w:t>
+      </w:r>
+      <w:proofErr w:type="spellEnd"/>
+      <w:r>
+        <w:t xml:space="preserve"> (</w:t>
+      </w:r>
+      <w:r>
+        <w:t xml:space="preserve">escrito em </w:t>
+      </w:r>
+      <w:proofErr w:type="spellStart"/>
+      <w:r>
+        <w:t>PowerShell</w:t>
+      </w:r>
+      <w:proofErr w:type="spellEnd"/>
+      <w:r>
+        <w:t>)</w:t>
+      </w:r>
+      <w:r>
+        <w:t>.</w:t>
+      </w:r>
+    </w:p>
+    <w:p/>
+    <w:p>
+      <w:pPr>
+        <w:pStyle w:val="Corpo"/>
+      </w:pPr>
+      <w:r>
         <w:lastRenderedPageBreak/>
-        <w:t>Figura 1.</w:t>
-      </w:r>
-      <w:r>
-        <w:rPr>
-          <w:lang w:val="pt-BR"/>
-        </w:rPr>
-        <w:t xml:space="preserve"> Comparando dois commits com o TortoiseMerge</w:t>
+        <w:t xml:space="preserve">Uma das vantagens do </w:t>
+      </w:r>
+      <w:proofErr w:type="spellStart"/>
+      <w:proofErr w:type="gramStart"/>
+      <w:r>
+        <w:t>MsBuild</w:t>
+      </w:r>
+      <w:proofErr w:type="spellEnd"/>
+      <w:proofErr w:type="gramEnd"/>
+      <w:r>
+        <w:t xml:space="preserve"> é que todo projeto C# (.</w:t>
+      </w:r>
+      <w:proofErr w:type="spellStart"/>
+      <w:r>
+        <w:t>csproj</w:t>
+      </w:r>
+      <w:proofErr w:type="spellEnd"/>
+      <w:r>
+        <w:t xml:space="preserve">) é </w:t>
+      </w:r>
+      <w:r>
+        <w:t xml:space="preserve">também </w:t>
+      </w:r>
+      <w:r>
+        <w:t>um script nesta linguagem</w:t>
+      </w:r>
+      <w:r>
+        <w:t xml:space="preserve">. Isso </w:t>
+      </w:r>
+      <w:r>
+        <w:t>faz com que chamar um script do projeto seja</w:t>
+      </w:r>
+      <w:r>
+        <w:t xml:space="preserve"> mais fácil, muitas vezes. Mas, de uma forma geral, s</w:t>
+      </w:r>
+      <w:r>
+        <w:t>ão</w:t>
+      </w:r>
+      <w:r>
+        <w:t xml:space="preserve"> ferramentas </w:t>
+      </w:r>
+      <w:r>
+        <w:t>que d</w:t>
+      </w:r>
+      <w:r>
+        <w:t>iferem na sintaxe</w:t>
+      </w:r>
+      <w:r>
+        <w:t xml:space="preserve"> e sua escolha está mais relacionada à preferência pessoal</w:t>
+      </w:r>
+      <w:r>
+        <w:t xml:space="preserve"> do que a utilidade em si</w:t>
+      </w:r>
+      <w:r>
+        <w:t>.</w:t>
       </w:r>
     </w:p>
     <w:p/>
@@ -1043,355 +2214,100 @@
         <w:pStyle w:val="Corpo"/>
       </w:pPr>
       <w:r>
-        <w:t>A segunda grande decisão com relação ao controle de versão é: o que versionar</w:t>
-      </w:r>
-      <w:r>
-        <w:t>? Existe muita discussão nesse ponto.</w:t>
-      </w:r>
-      <w:r>
-        <w:t xml:space="preserve"> </w:t>
-      </w:r>
-      <w:r>
-        <w:t>A regra é: tudo o que for necessário para transformar seu código em um software precisa estar no seu repositório. Isso</w:t>
-      </w:r>
-      <w:r>
-        <w:t xml:space="preserve"> pode</w:t>
-      </w:r>
-      <w:r>
-        <w:t xml:space="preserve"> inclui</w:t>
-      </w:r>
-      <w:r>
-        <w:t>r</w:t>
-      </w:r>
-      <w:r>
-        <w:t xml:space="preserve"> dependências, scripts de build, ferramentas de análise, entre outros. Um dos problemas mais comuns é assumir que controle de versão deve ser usado apenas para guardar código fonte. Isso torna a integração</w:t>
-      </w:r>
-      <w:r>
-        <w:t xml:space="preserve"> bem</w:t>
-      </w:r>
-      <w:r>
-        <w:t xml:space="preserve"> mais difícil, pois exige que cada membro da equipe configure um ambiente, muitas vezes complexo, apenas para começar a trabalhar.</w:t>
-      </w:r>
-    </w:p>
-    <w:p/>
-    <w:p>
-      <w:pPr>
-        <w:pStyle w:val="Interttulo"/>
-      </w:pPr>
-      <w:r>
-        <w:t>Build automatizado</w:t>
-      </w:r>
-    </w:p>
-    <w:p>
-      <w:pPr>
-        <w:rPr>
-          <w:highlight w:val="yellow"/>
-          <w:lang w:eastAsia="pt-BR"/>
-        </w:rPr>
-      </w:pPr>
-    </w:p>
-    <w:p>
-      <w:pPr>
-        <w:pStyle w:val="Corpo"/>
-      </w:pPr>
-      <w:r>
-        <w:t xml:space="preserve">Durante o ciclo de desenvolvimento, uma das tarefas para verificar a integridade de </w:t>
-      </w:r>
-      <w:r>
-        <w:t>certo</w:t>
-      </w:r>
-      <w:r>
-        <w:t xml:space="preserve"> ponto da mainline é transformá-lo em software executável. Para linguagens como o C#, isso geralmente significa compilar o código. Mas o processo de build não </w:t>
-      </w:r>
-      <w:r>
-        <w:t>envolve</w:t>
-      </w:r>
-      <w:r>
-        <w:t xml:space="preserve"> só isso. Envolve também preparar um pacote completo que permita que o software seja distribuído. </w:t>
-      </w:r>
-      <w:r>
-        <w:t xml:space="preserve">Esse processo pode se tornar muito complexo, conforme o sistema cresce. </w:t>
-      </w:r>
-      <w:r>
-        <w:t>O objetivo é automatizar as tarefas envolvidas</w:t>
-      </w:r>
-      <w:r>
-        <w:t>.</w:t>
-      </w:r>
-    </w:p>
-    <w:p/>
-    <w:p>
-      <w:pPr>
-        <w:pStyle w:val="Corpo"/>
-        <w:rPr>
-          <w:lang w:eastAsia="pt-BR"/>
-        </w:rPr>
-      </w:pPr>
-      <w:r>
-        <w:rPr>
-          <w:lang w:eastAsia="pt-BR"/>
-        </w:rPr>
-        <w:t xml:space="preserve">Tudo aquilo que é necessário para o software funcionar precisa estar incluído no build automatizado. Se o seu sistema utiliza um banco de dados, o seu build deve ser capaz de executar a última versão dos </w:t>
-      </w:r>
-      <w:r>
-        <w:rPr>
-          <w:lang w:eastAsia="pt-BR"/>
-        </w:rPr>
-        <w:t>scripts</w:t>
-      </w:r>
-      <w:r>
-        <w:rPr>
-          <w:lang w:eastAsia="pt-BR"/>
-        </w:rPr>
-        <w:t xml:space="preserve">. Também </w:t>
+        <w:t xml:space="preserve">A </w:t>
+      </w:r>
+      <w:r>
+        <w:rPr>
+          <w:b/>
+        </w:rPr>
+        <w:t xml:space="preserve">Listagem </w:t>
       </w:r>
       <w:proofErr w:type="gramStart"/>
       <w:r>
         <w:rPr>
-          <w:lang w:eastAsia="pt-BR"/>
-        </w:rPr>
-        <w:t>pode incluir chamadas</w:t>
+          <w:b/>
+        </w:rPr>
+        <w:t>1</w:t>
       </w:r>
       <w:proofErr w:type="gramEnd"/>
       <w:r>
         <w:rPr>
-          <w:lang w:eastAsia="pt-BR"/>
-        </w:rPr>
-        <w:t xml:space="preserve"> a ferramentas de análise de código que irão emitir relatórios interessantes sobre o progresso do projeto.</w:t>
-      </w:r>
-    </w:p>
-    <w:p>
-      <w:pPr>
-        <w:rPr>
-          <w:lang w:eastAsia="pt-BR"/>
-        </w:rPr>
-      </w:pPr>
-    </w:p>
-    <w:p>
-      <w:pPr>
-        <w:pStyle w:val="Corpo"/>
-        <w:rPr>
-          <w:lang w:eastAsia="pt-BR"/>
-        </w:rPr>
-      </w:pPr>
-      <w:r>
-        <w:rPr>
-          <w:lang w:eastAsia="pt-BR"/>
-        </w:rPr>
-        <w:t>É preciso tomar cuidado,</w:t>
-      </w:r>
-      <w:r>
-        <w:rPr>
-          <w:lang w:eastAsia="pt-BR"/>
-        </w:rPr>
-        <w:t xml:space="preserve"> entretanto, pois um</w:t>
-      </w:r>
-      <w:r>
-        <w:rPr>
-          <w:lang w:eastAsia="pt-BR"/>
-        </w:rPr>
-        <w:t xml:space="preserve"> build </w:t>
-      </w:r>
-      <w:r>
-        <w:rPr>
-          <w:lang w:eastAsia="pt-BR"/>
-        </w:rPr>
-        <w:t xml:space="preserve">com muitos passos </w:t>
-      </w:r>
-      <w:r>
-        <w:rPr>
-          <w:lang w:eastAsia="pt-BR"/>
-        </w:rPr>
-        <w:t xml:space="preserve">pode demorar muito e acabar desanimado os desenvolvedores </w:t>
-      </w:r>
-      <w:r>
-        <w:rPr>
-          <w:lang w:eastAsia="pt-BR"/>
-        </w:rPr>
-        <w:t>em</w:t>
-      </w:r>
-      <w:r>
-        <w:rPr>
-          <w:lang w:eastAsia="pt-BR"/>
-        </w:rPr>
-        <w:t xml:space="preserve"> executá-lo com freqüência. Pode ser importante quebrá-lo em partes menores e fazê-lo mais inteligente, de forma a somente executar para os artefatos que forem modificados.</w:t>
-      </w:r>
-    </w:p>
-    <w:p/>
-    <w:p>
-      <w:pPr>
-        <w:pStyle w:val="Corpo"/>
-      </w:pPr>
-      <w:r>
-        <w:t>Existem várias ferramentas para ajudar ness</w:t>
-      </w:r>
-      <w:r>
-        <w:t>a</w:t>
-      </w:r>
-      <w:r>
-        <w:t xml:space="preserve"> </w:t>
-      </w:r>
-      <w:r>
-        <w:t>automatização</w:t>
-      </w:r>
-      <w:r>
-        <w:t xml:space="preserve">. A principal delas é o </w:t>
-      </w:r>
+          <w:b/>
+        </w:rPr>
+        <w:t xml:space="preserve"> </w:t>
+      </w:r>
+      <w:r>
+        <w:t xml:space="preserve">mostra um exemplo de script de build em </w:t>
+      </w:r>
+      <w:proofErr w:type="spellStart"/>
+      <w:r>
+        <w:t>MsBuild</w:t>
+      </w:r>
+      <w:proofErr w:type="spellEnd"/>
+      <w:r>
+        <w:t xml:space="preserve">. </w:t>
+      </w:r>
+      <w:proofErr w:type="spellStart"/>
+      <w:r>
+        <w:rPr>
+          <w:lang w:val="en-US"/>
+        </w:rPr>
+        <w:t>Ele</w:t>
+      </w:r>
+      <w:proofErr w:type="spellEnd"/>
+      <w:r>
+        <w:rPr>
+          <w:lang w:val="en-US"/>
+        </w:rPr>
+        <w:t xml:space="preserve"> </w:t>
+      </w:r>
+      <w:proofErr w:type="spellStart"/>
+      <w:r>
+        <w:rPr>
+          <w:lang w:val="en-US"/>
+        </w:rPr>
+        <w:t>possui</w:t>
+      </w:r>
+      <w:proofErr w:type="spellEnd"/>
+      <w:r>
+        <w:rPr>
+          <w:lang w:val="en-US"/>
+        </w:rPr>
+        <w:t xml:space="preserve"> 4 tasks: Clean, Build, Rebuild e Test. </w:t>
+      </w:r>
+      <w:r>
+        <w:t xml:space="preserve">As três primeiras basicamente compilam o código usando o </w:t>
+      </w:r>
+      <w:proofErr w:type="spellStart"/>
       <w:proofErr w:type="gramStart"/>
       <w:r>
         <w:t>MsBuild</w:t>
       </w:r>
+      <w:proofErr w:type="spellEnd"/>
       <w:proofErr w:type="gramEnd"/>
       <w:r>
-        <w:t xml:space="preserve">, que vem incluído na maior parte das distribuições do .Net Framework. Mas além dela, </w:t>
-      </w:r>
-      <w:r>
-        <w:t>existem outras, e.g., o</w:t>
-      </w:r>
-      <w:r>
-        <w:t xml:space="preserve"> </w:t>
-      </w:r>
+        <w:t xml:space="preserve"> em cima da soluç</w:t>
+      </w:r>
+      <w:r>
+        <w:t xml:space="preserve">ão original. A última executa o </w:t>
+      </w:r>
+      <w:proofErr w:type="spellStart"/>
       <w:proofErr w:type="gramStart"/>
       <w:r>
-        <w:t>NAnt</w:t>
-      </w:r>
+        <w:t>NUnit</w:t>
+      </w:r>
+      <w:proofErr w:type="spellEnd"/>
       <w:proofErr w:type="gramEnd"/>
       <w:r>
-        <w:t xml:space="preserve"> (</w:t>
-      </w:r>
-      <w:r>
-        <w:t>que é baseado no Ant, do Java</w:t>
-      </w:r>
-      <w:r>
-        <w:t>),</w:t>
-      </w:r>
-      <w:r>
-        <w:t xml:space="preserve"> o PSake</w:t>
-      </w:r>
-      <w:r>
-        <w:t xml:space="preserve"> (</w:t>
-      </w:r>
-      <w:r>
-        <w:t>escrito em PowerShell</w:t>
-      </w:r>
-      <w:r>
-        <w:t>)</w:t>
-      </w:r>
-      <w:r>
-        <w:t>.</w:t>
-      </w:r>
-    </w:p>
-    <w:p/>
-    <w:p>
-      <w:pPr>
-        <w:pStyle w:val="Corpo"/>
-      </w:pPr>
-      <w:r>
-        <w:t xml:space="preserve">Uma das grandes vantagens do </w:t>
-      </w:r>
-      <w:proofErr w:type="gramStart"/>
-      <w:r>
-        <w:t>MsBuild</w:t>
-      </w:r>
-      <w:proofErr w:type="gramEnd"/>
-      <w:r>
-        <w:t xml:space="preserve"> é que todo projeto C# (.csproj) é </w:t>
-      </w:r>
-      <w:r>
-        <w:t xml:space="preserve">também </w:t>
-      </w:r>
-      <w:r>
-        <w:t xml:space="preserve">um script em MsBuild. Isso </w:t>
-      </w:r>
-      <w:r>
-        <w:t>faz com que chamar um script do projeto seja</w:t>
-      </w:r>
-      <w:r>
-        <w:t xml:space="preserve"> mais fácil, muitas vezes. Mas, de uma forma geral, s</w:t>
-      </w:r>
-      <w:r>
-        <w:t>ão</w:t>
-      </w:r>
-      <w:r>
-        <w:t xml:space="preserve"> ferramentas </w:t>
-      </w:r>
-      <w:r>
-        <w:t>que d</w:t>
-      </w:r>
-      <w:r>
-        <w:t>iferem na sintaxe</w:t>
-      </w:r>
-      <w:r>
-        <w:t xml:space="preserve"> e sua escolha está mais relacionada à preferência pessoal</w:t>
-      </w:r>
-      <w:r>
-        <w:t xml:space="preserve"> do que a utilidade em si</w:t>
-      </w:r>
-      <w:r>
-        <w:t>.</w:t>
-      </w:r>
-    </w:p>
-    <w:p/>
-    <w:p>
-      <w:pPr>
-        <w:pStyle w:val="Corpo"/>
-      </w:pPr>
-      <w:r>
-        <w:t xml:space="preserve">A </w:t>
-      </w:r>
-      <w:r>
-        <w:rPr>
-          <w:b/>
-        </w:rPr>
-        <w:t xml:space="preserve">Listagem </w:t>
-      </w:r>
-      <w:proofErr w:type="gramStart"/>
-      <w:r>
-        <w:rPr>
-          <w:b/>
-        </w:rPr>
-        <w:t>1</w:t>
-      </w:r>
-      <w:proofErr w:type="gramEnd"/>
-      <w:r>
-        <w:rPr>
-          <w:b/>
-        </w:rPr>
-        <w:t xml:space="preserve"> </w:t>
-      </w:r>
-      <w:r>
-        <w:t>mostra um exemplo de script de build em MsBuild</w:t>
-      </w:r>
-      <w:r>
-        <w:t xml:space="preserve">. </w:t>
-      </w:r>
-      <w:r>
-        <w:rPr>
-          <w:lang w:val="en-US"/>
-        </w:rPr>
-        <w:t xml:space="preserve">Ele possui 4 tasks: Clean, Build, Rebuild e Test. </w:t>
-      </w:r>
-      <w:r>
-        <w:t xml:space="preserve">As três primeiras basicamente compilam o código usando o </w:t>
-      </w:r>
-      <w:proofErr w:type="gramStart"/>
-      <w:r>
-        <w:t>MsBuild</w:t>
-      </w:r>
-      <w:proofErr w:type="gramEnd"/>
-      <w:r>
-        <w:t xml:space="preserve"> em cima da soluç</w:t>
-      </w:r>
-      <w:r>
-        <w:t xml:space="preserve">ão original. A última executa o </w:t>
-      </w:r>
-      <w:proofErr w:type="gramStart"/>
-      <w:r>
-        <w:t>NUnit</w:t>
-      </w:r>
-      <w:proofErr w:type="gramEnd"/>
-      <w:r>
-        <w:t xml:space="preserve"> contra o assembly de testes.</w:t>
+        <w:t xml:space="preserve"> contra o </w:t>
+      </w:r>
+      <w:proofErr w:type="spellStart"/>
+      <w:r>
+        <w:t>assembly</w:t>
+      </w:r>
+      <w:proofErr w:type="spellEnd"/>
+      <w:r>
+        <w:t xml:space="preserve"> de testes.</w:t>
       </w:r>
     </w:p>
     <w:p/>
@@ -1451,6 +2367,7 @@
         </w:rPr>
         <w:t xml:space="preserve"> </w:t>
       </w:r>
+      <w:proofErr w:type="spellStart"/>
       <w:r>
         <w:rPr>
           <w:rFonts w:ascii="Consolas" w:hAnsi="Consolas" w:cs="Consolas"/>
@@ -1461,6 +2378,7 @@
         </w:rPr>
         <w:t>xmlns</w:t>
       </w:r>
+      <w:proofErr w:type="spellEnd"/>
       <w:r>
         <w:rPr>
           <w:rFonts w:ascii="Consolas" w:hAnsi="Consolas" w:cs="Consolas"/>
@@ -1509,6 +2427,7 @@
         </w:rPr>
         <w:t xml:space="preserve"> </w:t>
       </w:r>
+      <w:proofErr w:type="spellStart"/>
       <w:r>
         <w:rPr>
           <w:rFonts w:ascii="Consolas" w:hAnsi="Consolas" w:cs="Consolas"/>
@@ -1519,6 +2438,7 @@
         </w:rPr>
         <w:t>DefaultTargets</w:t>
       </w:r>
+      <w:proofErr w:type="spellEnd"/>
       <w:r>
         <w:rPr>
           <w:rFonts w:ascii="Consolas" w:hAnsi="Consolas" w:cs="Consolas"/>
@@ -1590,6 +2510,7 @@
         </w:rPr>
         <w:t xml:space="preserve">  &lt;</w:t>
       </w:r>
+      <w:proofErr w:type="spellStart"/>
       <w:r>
         <w:rPr>
           <w:rFonts w:ascii="Consolas" w:hAnsi="Consolas" w:cs="Consolas"/>
@@ -1600,6 +2521,7 @@
         </w:rPr>
         <w:t>PropertyGroup</w:t>
       </w:r>
+      <w:proofErr w:type="spellEnd"/>
       <w:r>
         <w:rPr>
           <w:rFonts w:ascii="Consolas" w:hAnsi="Consolas" w:cs="Consolas"/>
@@ -1633,6 +2555,7 @@
         </w:rPr>
         <w:t xml:space="preserve">    &lt;</w:t>
       </w:r>
+      <w:proofErr w:type="spellStart"/>
       <w:r>
         <w:rPr>
           <w:rFonts w:ascii="Consolas" w:hAnsi="Consolas" w:cs="Consolas"/>
@@ -1643,6 +2566,7 @@
         </w:rPr>
         <w:t>BuildDir</w:t>
       </w:r>
+      <w:proofErr w:type="spellEnd"/>
       <w:r>
         <w:rPr>
           <w:rFonts w:ascii="Consolas" w:hAnsi="Consolas" w:cs="Consolas"/>
@@ -1660,7 +2584,27 @@
           <w:szCs w:val="19"/>
           <w:lang w:val="en-US"/>
         </w:rPr>
-        <w:t>$(MSBuildProjectDirectory)\build\</w:t>
+        <w:t>$(</w:t>
+      </w:r>
+      <w:proofErr w:type="spellStart"/>
+      <w:r>
+        <w:rPr>
+          <w:rFonts w:ascii="Consolas" w:hAnsi="Consolas" w:cs="Consolas"/>
+          <w:sz w:val="19"/>
+          <w:szCs w:val="19"/>
+          <w:lang w:val="en-US"/>
+        </w:rPr>
+        <w:t>MSBuildProjectDirectory</w:t>
+      </w:r>
+      <w:proofErr w:type="spellEnd"/>
+      <w:r>
+        <w:rPr>
+          <w:rFonts w:ascii="Consolas" w:hAnsi="Consolas" w:cs="Consolas"/>
+          <w:sz w:val="19"/>
+          <w:szCs w:val="19"/>
+          <w:lang w:val="en-US"/>
+        </w:rPr>
+        <w:t>)\build\</w:t>
       </w:r>
       <w:r>
         <w:rPr>
@@ -1672,6 +2616,7 @@
         </w:rPr>
         <w:t>&lt;/</w:t>
       </w:r>
+      <w:proofErr w:type="spellStart"/>
       <w:r>
         <w:rPr>
           <w:rFonts w:ascii="Consolas" w:hAnsi="Consolas" w:cs="Consolas"/>
@@ -1682,6 +2627,7 @@
         </w:rPr>
         <w:t>BuildDir</w:t>
       </w:r>
+      <w:proofErr w:type="spellEnd"/>
       <w:r>
         <w:rPr>
           <w:rFonts w:ascii="Consolas" w:hAnsi="Consolas" w:cs="Consolas"/>
@@ -1715,6 +2661,7 @@
         </w:rPr>
         <w:t xml:space="preserve">    &lt;</w:t>
       </w:r>
+      <w:proofErr w:type="spellStart"/>
       <w:r>
         <w:rPr>
           <w:rFonts w:ascii="Consolas" w:hAnsi="Consolas" w:cs="Consolas"/>
@@ -1725,6 +2672,7 @@
         </w:rPr>
         <w:t>TestAssembly</w:t>
       </w:r>
+      <w:proofErr w:type="spellEnd"/>
       <w:r>
         <w:rPr>
           <w:rFonts w:ascii="Consolas" w:hAnsi="Consolas" w:cs="Consolas"/>
@@ -1742,8 +2690,19 @@
           <w:szCs w:val="19"/>
           <w:lang w:val="en-US"/>
         </w:rPr>
-        <w:t>$(BuildDir</w:t>
-      </w:r>
+        <w:t>$(</w:t>
+      </w:r>
+      <w:proofErr w:type="spellStart"/>
+      <w:r>
+        <w:rPr>
+          <w:rFonts w:ascii="Consolas" w:hAnsi="Consolas" w:cs="Consolas"/>
+          <w:sz w:val="19"/>
+          <w:szCs w:val="19"/>
+          <w:lang w:val="en-US"/>
+        </w:rPr>
+        <w:t>BuildDir</w:t>
+      </w:r>
+      <w:proofErr w:type="spellEnd"/>
       <w:proofErr w:type="gramStart"/>
       <w:r>
         <w:rPr>
@@ -1831,6 +2790,7 @@
         </w:rPr>
         <w:t xml:space="preserve">    &lt;</w:t>
       </w:r>
+      <w:proofErr w:type="spellStart"/>
       <w:r>
         <w:rPr>
           <w:rFonts w:ascii="Consolas" w:hAnsi="Consolas" w:cs="Consolas"/>
@@ -1841,6 +2801,7 @@
         </w:rPr>
         <w:t>SourceDir</w:t>
       </w:r>
+      <w:proofErr w:type="spellEnd"/>
       <w:r>
         <w:rPr>
           <w:rFonts w:ascii="Consolas" w:hAnsi="Consolas" w:cs="Consolas"/>
@@ -1851,14 +2812,25 @@
         </w:rPr>
         <w:t>&gt;</w:t>
       </w:r>
-      <w:r>
-        <w:rPr>
-          <w:rFonts w:ascii="Consolas" w:hAnsi="Consolas" w:cs="Consolas"/>
-          <w:sz w:val="19"/>
-          <w:szCs w:val="19"/>
-          <w:lang w:val="en-US"/>
-        </w:rPr>
-        <w:t>src\</w:t>
+      <w:proofErr w:type="spellStart"/>
+      <w:r>
+        <w:rPr>
+          <w:rFonts w:ascii="Consolas" w:hAnsi="Consolas" w:cs="Consolas"/>
+          <w:sz w:val="19"/>
+          <w:szCs w:val="19"/>
+          <w:lang w:val="en-US"/>
+        </w:rPr>
+        <w:t>src</w:t>
+      </w:r>
+      <w:proofErr w:type="spellEnd"/>
+      <w:r>
+        <w:rPr>
+          <w:rFonts w:ascii="Consolas" w:hAnsi="Consolas" w:cs="Consolas"/>
+          <w:sz w:val="19"/>
+          <w:szCs w:val="19"/>
+          <w:lang w:val="en-US"/>
+        </w:rPr>
+        <w:t>\</w:t>
       </w:r>
       <w:r>
         <w:rPr>
@@ -1870,6 +2842,7 @@
         </w:rPr>
         <w:t>&lt;/</w:t>
       </w:r>
+      <w:proofErr w:type="spellStart"/>
       <w:r>
         <w:rPr>
           <w:rFonts w:ascii="Consolas" w:hAnsi="Consolas" w:cs="Consolas"/>
@@ -1880,6 +2853,7 @@
         </w:rPr>
         <w:t>SourceDir</w:t>
       </w:r>
+      <w:proofErr w:type="spellEnd"/>
       <w:r>
         <w:rPr>
           <w:rFonts w:ascii="Consolas" w:hAnsi="Consolas" w:cs="Consolas"/>
@@ -2077,6 +3051,7 @@
         </w:rPr>
         <w:t xml:space="preserve">  &lt;/</w:t>
       </w:r>
+      <w:proofErr w:type="spellStart"/>
       <w:r>
         <w:rPr>
           <w:rFonts w:ascii="Consolas" w:hAnsi="Consolas" w:cs="Consolas"/>
@@ -2087,6 +3062,7 @@
         </w:rPr>
         <w:t>PropertyGroup</w:t>
       </w:r>
+      <w:proofErr w:type="spellEnd"/>
       <w:r>
         <w:rPr>
           <w:rFonts w:ascii="Consolas" w:hAnsi="Consolas" w:cs="Consolas"/>
@@ -2133,6 +3109,7 @@
         </w:rPr>
         <w:t xml:space="preserve">  &lt;</w:t>
       </w:r>
+      <w:proofErr w:type="spellStart"/>
       <w:r>
         <w:rPr>
           <w:rFonts w:ascii="Consolas" w:hAnsi="Consolas" w:cs="Consolas"/>
@@ -2143,6 +3120,7 @@
         </w:rPr>
         <w:t>ItemGroup</w:t>
       </w:r>
+      <w:proofErr w:type="spellEnd"/>
       <w:r>
         <w:rPr>
           <w:rFonts w:ascii="Consolas" w:hAnsi="Consolas" w:cs="Consolas"/>
@@ -2176,6 +3154,7 @@
         </w:rPr>
         <w:t xml:space="preserve">    &lt;</w:t>
       </w:r>
+      <w:proofErr w:type="spellStart"/>
       <w:r>
         <w:rPr>
           <w:rFonts w:ascii="Consolas" w:hAnsi="Consolas" w:cs="Consolas"/>
@@ -2186,6 +3165,7 @@
         </w:rPr>
         <w:t>SolutionFile</w:t>
       </w:r>
+      <w:proofErr w:type="spellEnd"/>
       <w:r>
         <w:rPr>
           <w:rFonts w:ascii="Consolas" w:hAnsi="Consolas" w:cs="Consolas"/>
@@ -2233,7 +3213,29 @@
           <w:szCs w:val="19"/>
           <w:lang w:val="en-US"/>
         </w:rPr>
-        <w:t>$(SourceDir)\HelloWorld.sln</w:t>
+        <w:t>$(</w:t>
+      </w:r>
+      <w:proofErr w:type="spellStart"/>
+      <w:r>
+        <w:rPr>
+          <w:rFonts w:ascii="Consolas" w:hAnsi="Consolas" w:cs="Consolas"/>
+          <w:color w:val="0000FF"/>
+          <w:sz w:val="19"/>
+          <w:szCs w:val="19"/>
+          <w:lang w:val="en-US"/>
+        </w:rPr>
+        <w:t>SourceDir</w:t>
+      </w:r>
+      <w:proofErr w:type="spellEnd"/>
+      <w:r>
+        <w:rPr>
+          <w:rFonts w:ascii="Consolas" w:hAnsi="Consolas" w:cs="Consolas"/>
+          <w:color w:val="0000FF"/>
+          <w:sz w:val="19"/>
+          <w:szCs w:val="19"/>
+          <w:lang w:val="en-US"/>
+        </w:rPr>
+        <w:t>)\HelloWorld.sln</w:t>
       </w:r>
       <w:r>
         <w:rPr>
@@ -2277,6 +3279,7 @@
         </w:rPr>
         <w:t xml:space="preserve">  &lt;/</w:t>
       </w:r>
+      <w:proofErr w:type="spellStart"/>
       <w:r>
         <w:rPr>
           <w:rFonts w:ascii="Consolas" w:hAnsi="Consolas" w:cs="Consolas"/>
@@ -2287,6 +3290,7 @@
         </w:rPr>
         <w:t>ItemGroup</w:t>
       </w:r>
+      <w:proofErr w:type="spellEnd"/>
       <w:r>
         <w:rPr>
           <w:rFonts w:ascii="Consolas" w:hAnsi="Consolas" w:cs="Consolas"/>
@@ -2382,16 +3386,62 @@
         </w:rPr>
         <w:t>"</w:t>
       </w:r>
-      <w:r>
-        <w:rPr>
-          <w:rFonts w:ascii="Consolas" w:hAnsi="Consolas" w:cs="Consolas"/>
-          <w:color w:val="0000FF"/>
-          <w:sz w:val="19"/>
-          <w:szCs w:val="19"/>
-          <w:lang w:val="en-US"/>
-        </w:rPr>
-        <w:t>util\msbuild\MSBuild.Community.Tasks.Targets</w:t>
-      </w:r>
+      <w:proofErr w:type="spellStart"/>
+      <w:r>
+        <w:rPr>
+          <w:rFonts w:ascii="Consolas" w:hAnsi="Consolas" w:cs="Consolas"/>
+          <w:color w:val="0000FF"/>
+          <w:sz w:val="19"/>
+          <w:szCs w:val="19"/>
+          <w:lang w:val="en-US"/>
+        </w:rPr>
+        <w:t>util</w:t>
+      </w:r>
+      <w:proofErr w:type="spellEnd"/>
+      <w:r>
+        <w:rPr>
+          <w:rFonts w:ascii="Consolas" w:hAnsi="Consolas" w:cs="Consolas"/>
+          <w:color w:val="0000FF"/>
+          <w:sz w:val="19"/>
+          <w:szCs w:val="19"/>
+          <w:lang w:val="en-US"/>
+        </w:rPr>
+        <w:t>\</w:t>
+      </w:r>
+      <w:proofErr w:type="spellStart"/>
+      <w:r>
+        <w:rPr>
+          <w:rFonts w:ascii="Consolas" w:hAnsi="Consolas" w:cs="Consolas"/>
+          <w:color w:val="0000FF"/>
+          <w:sz w:val="19"/>
+          <w:szCs w:val="19"/>
+          <w:lang w:val="en-US"/>
+        </w:rPr>
+        <w:t>msbuild</w:t>
+      </w:r>
+      <w:proofErr w:type="spellEnd"/>
+      <w:r>
+        <w:rPr>
+          <w:rFonts w:ascii="Consolas" w:hAnsi="Consolas" w:cs="Consolas"/>
+          <w:color w:val="0000FF"/>
+          <w:sz w:val="19"/>
+          <w:szCs w:val="19"/>
+          <w:lang w:val="en-US"/>
+        </w:rPr>
+        <w:t>\</w:t>
+      </w:r>
+      <w:proofErr w:type="spellStart"/>
+      <w:r>
+        <w:rPr>
+          <w:rFonts w:ascii="Consolas" w:hAnsi="Consolas" w:cs="Consolas"/>
+          <w:color w:val="0000FF"/>
+          <w:sz w:val="19"/>
+          <w:szCs w:val="19"/>
+          <w:lang w:val="en-US"/>
+        </w:rPr>
+        <w:t>MSBuild.Community.Tasks.Targets</w:t>
+      </w:r>
+      <w:proofErr w:type="spellEnd"/>
       <w:r>
         <w:rPr>
           <w:rFonts w:ascii="Consolas" w:hAnsi="Consolas" w:cs="Consolas"/>
@@ -2548,6 +3598,7 @@
         </w:rPr>
         <w:t xml:space="preserve">    &lt;</w:t>
       </w:r>
+      <w:proofErr w:type="spellStart"/>
       <w:r>
         <w:rPr>
           <w:rFonts w:ascii="Consolas" w:hAnsi="Consolas" w:cs="Consolas"/>
@@ -2558,6 +3609,7 @@
         </w:rPr>
         <w:t>MSBuild</w:t>
       </w:r>
+      <w:proofErr w:type="spellEnd"/>
       <w:r>
         <w:rPr>
           <w:rFonts w:ascii="Consolas" w:hAnsi="Consolas" w:cs="Consolas"/>
@@ -2608,6 +3660,7 @@
         </w:rPr>
         <w:t>@(</w:t>
       </w:r>
+      <w:proofErr w:type="spellStart"/>
       <w:proofErr w:type="gramEnd"/>
       <w:r>
         <w:rPr>
@@ -2617,7 +3670,18 @@
           <w:szCs w:val="19"/>
           <w:lang w:val="en-US"/>
         </w:rPr>
-        <w:t>SolutionFile)</w:t>
+        <w:t>SolutionFile</w:t>
+      </w:r>
+      <w:proofErr w:type="spellEnd"/>
+      <w:r>
+        <w:rPr>
+          <w:rFonts w:ascii="Consolas" w:hAnsi="Consolas" w:cs="Consolas"/>
+          <w:color w:val="0000FF"/>
+          <w:sz w:val="19"/>
+          <w:szCs w:val="19"/>
+          <w:lang w:val="en-US"/>
+        </w:rPr>
+        <w:t>)</w:t>
       </w:r>
       <w:r>
         <w:rPr>
@@ -2822,6 +3886,7 @@
         </w:rPr>
         <w:t xml:space="preserve">    &lt;</w:t>
       </w:r>
+      <w:proofErr w:type="spellStart"/>
       <w:r>
         <w:rPr>
           <w:rFonts w:ascii="Consolas" w:hAnsi="Consolas" w:cs="Consolas"/>
@@ -2832,6 +3897,7 @@
         </w:rPr>
         <w:t>DeleteTree</w:t>
       </w:r>
+      <w:proofErr w:type="spellEnd"/>
       <w:r>
         <w:rPr>
           <w:rFonts w:ascii="Consolas" w:hAnsi="Consolas" w:cs="Consolas"/>
@@ -2879,7 +3945,29 @@
           <w:szCs w:val="19"/>
           <w:lang w:val="en-US"/>
         </w:rPr>
-        <w:t>$(BuildDir)</w:t>
+        <w:t>$(</w:t>
+      </w:r>
+      <w:proofErr w:type="spellStart"/>
+      <w:r>
+        <w:rPr>
+          <w:rFonts w:ascii="Consolas" w:hAnsi="Consolas" w:cs="Consolas"/>
+          <w:color w:val="0000FF"/>
+          <w:sz w:val="19"/>
+          <w:szCs w:val="19"/>
+          <w:lang w:val="en-US"/>
+        </w:rPr>
+        <w:t>BuildDir</w:t>
+      </w:r>
+      <w:proofErr w:type="spellEnd"/>
+      <w:r>
+        <w:rPr>
+          <w:rFonts w:ascii="Consolas" w:hAnsi="Consolas" w:cs="Consolas"/>
+          <w:color w:val="0000FF"/>
+          <w:sz w:val="19"/>
+          <w:szCs w:val="19"/>
+          <w:lang w:val="en-US"/>
+        </w:rPr>
+        <w:t>)</w:t>
       </w:r>
       <w:r>
         <w:rPr>
@@ -2900,6 +3988,7 @@
         </w:rPr>
         <w:t xml:space="preserve"> </w:t>
       </w:r>
+      <w:proofErr w:type="spellStart"/>
       <w:r>
         <w:rPr>
           <w:rFonts w:ascii="Consolas" w:hAnsi="Consolas" w:cs="Consolas"/>
@@ -2910,6 +3999,7 @@
         </w:rPr>
         <w:t>ContinueOnError</w:t>
       </w:r>
+      <w:proofErr w:type="spellEnd"/>
       <w:r>
         <w:rPr>
           <w:rFonts w:ascii="Consolas" w:hAnsi="Consolas" w:cs="Consolas"/>
@@ -3161,6 +4251,7 @@
         </w:rPr>
         <w:t xml:space="preserve">    &lt;</w:t>
       </w:r>
+      <w:proofErr w:type="spellStart"/>
       <w:r>
         <w:rPr>
           <w:rFonts w:ascii="Consolas" w:hAnsi="Consolas" w:cs="Consolas"/>
@@ -3171,6 +4262,7 @@
         </w:rPr>
         <w:t>MSBuild</w:t>
       </w:r>
+      <w:proofErr w:type="spellEnd"/>
       <w:r>
         <w:rPr>
           <w:rFonts w:ascii="Consolas" w:hAnsi="Consolas" w:cs="Consolas"/>
@@ -3221,6 +4313,7 @@
         </w:rPr>
         <w:t>@(</w:t>
       </w:r>
+      <w:proofErr w:type="spellStart"/>
       <w:proofErr w:type="gramEnd"/>
       <w:r>
         <w:rPr>
@@ -3230,7 +4323,18 @@
           <w:szCs w:val="19"/>
           <w:lang w:val="en-US"/>
         </w:rPr>
-        <w:t>SolutionFile)</w:t>
+        <w:t>SolutionFile</w:t>
+      </w:r>
+      <w:proofErr w:type="spellEnd"/>
+      <w:r>
+        <w:rPr>
+          <w:rFonts w:ascii="Consolas" w:hAnsi="Consolas" w:cs="Consolas"/>
+          <w:color w:val="0000FF"/>
+          <w:sz w:val="19"/>
+          <w:szCs w:val="19"/>
+          <w:lang w:val="en-US"/>
+        </w:rPr>
+        <w:t>)</w:t>
       </w:r>
       <w:r>
         <w:rPr>
@@ -3534,6 +4638,7 @@
         </w:rPr>
         <w:t xml:space="preserve">    &lt;</w:t>
       </w:r>
+      <w:proofErr w:type="spellStart"/>
       <w:r>
         <w:rPr>
           <w:rFonts w:ascii="Consolas" w:hAnsi="Consolas" w:cs="Consolas"/>
@@ -3544,6 +4649,7 @@
         </w:rPr>
         <w:t>CallTarget</w:t>
       </w:r>
+      <w:proofErr w:type="spellEnd"/>
       <w:r>
         <w:rPr>
           <w:rFonts w:ascii="Consolas" w:hAnsi="Consolas" w:cs="Consolas"/>
@@ -3612,6 +4718,7 @@
         </w:rPr>
         <w:t>&gt;&lt;/</w:t>
       </w:r>
+      <w:proofErr w:type="spellStart"/>
       <w:r>
         <w:rPr>
           <w:rFonts w:ascii="Consolas" w:hAnsi="Consolas" w:cs="Consolas"/>
@@ -3622,6 +4729,7 @@
         </w:rPr>
         <w:t>CallTarget</w:t>
       </w:r>
+      <w:proofErr w:type="spellEnd"/>
       <w:r>
         <w:rPr>
           <w:rFonts w:ascii="Consolas" w:hAnsi="Consolas" w:cs="Consolas"/>
@@ -3789,6 +4897,7 @@
         </w:rPr>
         <w:t xml:space="preserve"> </w:t>
       </w:r>
+      <w:proofErr w:type="spellStart"/>
       <w:r>
         <w:rPr>
           <w:rFonts w:ascii="Consolas" w:hAnsi="Consolas" w:cs="Consolas"/>
@@ -3799,6 +4908,7 @@
         </w:rPr>
         <w:t>DependsOnTargets</w:t>
       </w:r>
+      <w:proofErr w:type="spellEnd"/>
       <w:r>
         <w:rPr>
           <w:rFonts w:ascii="Consolas" w:hAnsi="Consolas" w:cs="Consolas"/>
@@ -3870,6 +4980,7 @@
         </w:rPr>
         <w:t xml:space="preserve">    &lt;</w:t>
       </w:r>
+      <w:proofErr w:type="spellStart"/>
       <w:r>
         <w:rPr>
           <w:rFonts w:ascii="Consolas" w:hAnsi="Consolas" w:cs="Consolas"/>
@@ -3880,6 +4991,7 @@
         </w:rPr>
         <w:t>Nunit</w:t>
       </w:r>
+      <w:proofErr w:type="spellEnd"/>
       <w:r>
         <w:rPr>
           <w:rFonts w:ascii="Consolas" w:hAnsi="Consolas" w:cs="Consolas"/>
@@ -3927,7 +5039,29 @@
           <w:szCs w:val="19"/>
           <w:lang w:val="en-US"/>
         </w:rPr>
-        <w:t>$(TestAssembly)</w:t>
+        <w:t>$(</w:t>
+      </w:r>
+      <w:proofErr w:type="spellStart"/>
+      <w:r>
+        <w:rPr>
+          <w:rFonts w:ascii="Consolas" w:hAnsi="Consolas" w:cs="Consolas"/>
+          <w:color w:val="0000FF"/>
+          <w:sz w:val="19"/>
+          <w:szCs w:val="19"/>
+          <w:lang w:val="en-US"/>
+        </w:rPr>
+        <w:t>TestAssembly</w:t>
+      </w:r>
+      <w:proofErr w:type="spellEnd"/>
+      <w:r>
+        <w:rPr>
+          <w:rFonts w:ascii="Consolas" w:hAnsi="Consolas" w:cs="Consolas"/>
+          <w:color w:val="0000FF"/>
+          <w:sz w:val="19"/>
+          <w:szCs w:val="19"/>
+          <w:lang w:val="en-US"/>
+        </w:rPr>
+        <w:t>)</w:t>
       </w:r>
       <w:r>
         <w:rPr>
@@ -3948,6 +5082,7 @@
         </w:rPr>
         <w:t xml:space="preserve"> </w:t>
       </w:r>
+      <w:proofErr w:type="spellStart"/>
       <w:r>
         <w:rPr>
           <w:rFonts w:ascii="Consolas" w:hAnsi="Consolas" w:cs="Consolas"/>
@@ -3958,6 +5093,7 @@
         </w:rPr>
         <w:t>ToolPath</w:t>
       </w:r>
+      <w:proofErr w:type="spellEnd"/>
       <w:r>
         <w:rPr>
           <w:rFonts w:ascii="Consolas" w:hAnsi="Consolas" w:cs="Consolas"/>
@@ -3977,16 +5113,40 @@
         </w:rPr>
         <w:t>"</w:t>
       </w:r>
-      <w:r>
-        <w:rPr>
-          <w:rFonts w:ascii="Consolas" w:hAnsi="Consolas" w:cs="Consolas"/>
-          <w:color w:val="0000FF"/>
-          <w:sz w:val="19"/>
-          <w:szCs w:val="19"/>
-          <w:lang w:val="en-US"/>
-        </w:rPr>
-        <w:t>util\nunit</w:t>
-      </w:r>
+      <w:proofErr w:type="spellStart"/>
+      <w:r>
+        <w:rPr>
+          <w:rFonts w:ascii="Consolas" w:hAnsi="Consolas" w:cs="Consolas"/>
+          <w:color w:val="0000FF"/>
+          <w:sz w:val="19"/>
+          <w:szCs w:val="19"/>
+          <w:lang w:val="en-US"/>
+        </w:rPr>
+        <w:t>util</w:t>
+      </w:r>
+      <w:proofErr w:type="spellEnd"/>
+      <w:r>
+        <w:rPr>
+          <w:rFonts w:ascii="Consolas" w:hAnsi="Consolas" w:cs="Consolas"/>
+          <w:color w:val="0000FF"/>
+          <w:sz w:val="19"/>
+          <w:szCs w:val="19"/>
+          <w:lang w:val="en-US"/>
+        </w:rPr>
+        <w:t>\</w:t>
+      </w:r>
+      <w:proofErr w:type="spellStart"/>
+      <w:r>
+        <w:rPr>
+          <w:rFonts w:ascii="Consolas" w:hAnsi="Consolas" w:cs="Consolas"/>
+          <w:color w:val="0000FF"/>
+          <w:sz w:val="19"/>
+          <w:szCs w:val="19"/>
+          <w:lang w:val="en-US"/>
+        </w:rPr>
+        <w:t>nunit</w:t>
+      </w:r>
+      <w:proofErr w:type="spellEnd"/>
       <w:r>
         <w:rPr>
           <w:rFonts w:ascii="Consolas" w:hAnsi="Consolas" w:cs="Consolas"/>
@@ -4114,6 +5274,7 @@
           <w:noProof/>
           <w:lang w:val="en-US"/>
         </w:rPr>
+        <w:lastRenderedPageBreak/>
         <w:drawing>
           <wp:inline distT="0" distB="0" distL="0" distR="0">
             <wp:extent cx="4974369" cy="2882733"/>
@@ -4165,19 +5326,19 @@
       <w:pPr>
         <w:pStyle w:val="Legenda1"/>
         <w:rPr>
-          <w:lang w:eastAsia="pt-BR"/>
+          <w:lang w:val="pt-BR" w:eastAsia="pt-BR"/>
         </w:rPr>
       </w:pPr>
       <w:r>
         <w:rPr>
           <w:b/>
-          <w:lang w:eastAsia="pt-BR"/>
+          <w:lang w:val="pt-BR" w:eastAsia="pt-BR"/>
         </w:rPr>
         <w:t>Figura 2.</w:t>
       </w:r>
       <w:r>
         <w:rPr>
-          <w:lang w:eastAsia="pt-BR"/>
+          <w:lang w:val="pt-BR" w:eastAsia="pt-BR"/>
         </w:rPr>
         <w:t xml:space="preserve"> MsBuild executando o script</w:t>
       </w:r>
@@ -4194,12 +5355,12 @@
       <w:pPr>
         <w:pStyle w:val="Interttulo"/>
         <w:rPr>
-          <w:lang w:eastAsia="pt-BR"/>
-        </w:rPr>
-      </w:pPr>
-      <w:r>
-        <w:rPr>
-          <w:lang w:eastAsia="pt-BR"/>
+          <w:lang w:val="pt-BR" w:eastAsia="pt-BR"/>
+        </w:rPr>
+      </w:pPr>
+      <w:r>
+        <w:rPr>
+          <w:lang w:val="pt-BR" w:eastAsia="pt-BR"/>
         </w:rPr>
         <w:t>Testes Automatizados</w:t>
       </w:r>
@@ -4208,7 +5369,7 @@
       <w:pPr>
         <w:pStyle w:val="Corpo"/>
         <w:rPr>
-          <w:lang w:val="en-US" w:eastAsia="pt-BR"/>
+          <w:lang w:eastAsia="pt-BR"/>
         </w:rPr>
       </w:pPr>
     </w:p>
@@ -4268,241 +5429,295 @@
         <w:rPr>
           <w:lang w:eastAsia="pt-BR"/>
         </w:rPr>
+        <w:t xml:space="preserve">Os testes ajudam a descobrir muitos </w:t>
+      </w:r>
+      <w:proofErr w:type="spellStart"/>
+      <w:r>
+        <w:rPr>
+          <w:lang w:eastAsia="pt-BR"/>
+        </w:rPr>
+        <w:t>bugs</w:t>
+      </w:r>
+      <w:proofErr w:type="spellEnd"/>
+      <w:r>
+        <w:rPr>
+          <w:lang w:eastAsia="pt-BR"/>
+        </w:rPr>
+        <w:t xml:space="preserve"> no código. Apesar de não garantirem que o código não possui erros, são essenciais para </w:t>
+      </w:r>
+      <w:r>
+        <w:rPr>
+          <w:lang w:eastAsia="pt-BR"/>
+        </w:rPr>
+        <w:t>verificar se</w:t>
+      </w:r>
+      <w:r>
+        <w:rPr>
+          <w:lang w:eastAsia="pt-BR"/>
+        </w:rPr>
+        <w:t xml:space="preserve"> uma mudança uma parte do software </w:t>
+      </w:r>
+      <w:r>
+        <w:rPr>
+          <w:lang w:eastAsia="pt-BR"/>
+        </w:rPr>
+        <w:t>acabará</w:t>
+      </w:r>
+      <w:r>
+        <w:rPr>
+          <w:lang w:eastAsia="pt-BR"/>
+        </w:rPr>
+        <w:t xml:space="preserve"> afetando outras que dependem dela indiretamente.</w:t>
+      </w:r>
+    </w:p>
+    <w:p>
+      <w:pPr>
+        <w:rPr>
+          <w:lang w:eastAsia="pt-BR"/>
+        </w:rPr>
+      </w:pPr>
+    </w:p>
+    <w:p>
+      <w:pPr>
+        <w:pStyle w:val="Corpo"/>
+        <w:rPr>
+          <w:lang w:eastAsia="pt-BR"/>
+        </w:rPr>
+      </w:pPr>
+      <w:r>
+        <w:rPr>
+          <w:lang w:eastAsia="pt-BR"/>
+        </w:rPr>
+        <w:t xml:space="preserve">Muita discussão existe sobre a escrita e manutenção de </w:t>
+      </w:r>
+      <w:r>
+        <w:rPr>
+          <w:lang w:eastAsia="pt-BR"/>
+        </w:rPr>
+        <w:t>testes automatizados</w:t>
+      </w:r>
+      <w:r>
+        <w:rPr>
+          <w:lang w:eastAsia="pt-BR"/>
+        </w:rPr>
+        <w:t xml:space="preserve">, e apesar da maioria dos desenvolvedores </w:t>
+      </w:r>
+      <w:r>
+        <w:rPr>
+          <w:lang w:eastAsia="pt-BR"/>
+        </w:rPr>
+        <w:t>concordarem</w:t>
+      </w:r>
+      <w:r>
+        <w:rPr>
+          <w:lang w:eastAsia="pt-BR"/>
+        </w:rPr>
+        <w:t xml:space="preserve"> que os testes são úteis para aumentar a qualidade do código, ainda é não é consenso o seu </w:t>
+      </w:r>
+      <w:r>
+        <w:rPr>
+          <w:lang w:eastAsia="pt-BR"/>
+        </w:rPr>
+        <w:t xml:space="preserve">real </w:t>
+      </w:r>
+      <w:r>
+        <w:rPr>
+          <w:lang w:eastAsia="pt-BR"/>
+        </w:rPr>
+        <w:t>custo no processo de desenvolvimento.</w:t>
+      </w:r>
+    </w:p>
+    <w:p>
+      <w:pPr>
+        <w:rPr>
+          <w:lang w:eastAsia="pt-BR"/>
+        </w:rPr>
+      </w:pPr>
+    </w:p>
+    <w:p>
+      <w:pPr>
+        <w:pStyle w:val="Corpo"/>
+        <w:rPr>
+          <w:lang w:eastAsia="pt-BR"/>
+        </w:rPr>
+      </w:pPr>
+      <w:r>
+        <w:rPr>
+          <w:lang w:eastAsia="pt-BR"/>
+        </w:rPr>
+        <w:t>Fato é que todo desenvolvedor testa de alguma forma o código que</w:t>
+      </w:r>
+      <w:r>
+        <w:rPr>
+          <w:lang w:eastAsia="pt-BR"/>
+        </w:rPr>
+        <w:t xml:space="preserve"> escreve. Muito desse teste é manual. Escrever testes </w:t>
+      </w:r>
+      <w:r>
+        <w:rPr>
+          <w:lang w:eastAsia="pt-BR"/>
+        </w:rPr>
+        <w:t>automatizados</w:t>
+      </w:r>
+      <w:r>
+        <w:rPr>
+          <w:lang w:eastAsia="pt-BR"/>
+        </w:rPr>
+        <w:t xml:space="preserve"> facilita o processo de integração, pois pe</w:t>
+      </w:r>
+      <w:r>
+        <w:rPr>
+          <w:lang w:eastAsia="pt-BR"/>
+        </w:rPr>
+        <w:t>rmite que mesmo quem não conheça</w:t>
+      </w:r>
+      <w:r>
+        <w:rPr>
+          <w:lang w:eastAsia="pt-BR"/>
+        </w:rPr>
+        <w:t xml:space="preserve"> todo o fluxo de todos os componentes do sistema possa testá-los de forma rápida e intuitiva.</w:t>
+      </w:r>
+    </w:p>
+    <w:p>
+      <w:pPr>
+        <w:rPr>
+          <w:lang w:eastAsia="pt-BR"/>
+        </w:rPr>
+      </w:pPr>
+    </w:p>
+    <w:p>
+      <w:pPr>
+        <w:pStyle w:val="Corpo"/>
+        <w:rPr>
+          <w:lang w:eastAsia="pt-BR"/>
+        </w:rPr>
+      </w:pPr>
+      <w:r>
+        <w:rPr>
+          <w:lang w:eastAsia="pt-BR"/>
+        </w:rPr>
+        <w:t>É importante que executar os testes seja parte da rotina de build. Assim</w:t>
+      </w:r>
+      <w:r>
+        <w:rPr>
+          <w:lang w:eastAsia="pt-BR"/>
+        </w:rPr>
+        <w:t xml:space="preserve"> você permite que seu có</w:t>
+      </w:r>
+      <w:r>
+        <w:rPr>
+          <w:lang w:eastAsia="pt-BR"/>
+        </w:rPr>
+        <w:t xml:space="preserve">digo seja testado em </w:t>
+      </w:r>
+      <w:r>
+        <w:rPr>
+          <w:lang w:eastAsia="pt-BR"/>
+        </w:rPr>
+        <w:t>qualquer ambiente automaticamente</w:t>
+      </w:r>
+      <w:r>
+        <w:rPr>
+          <w:lang w:eastAsia="pt-BR"/>
+        </w:rPr>
+        <w:t>, garantindo que a última</w:t>
+      </w:r>
+      <w:r>
+        <w:rPr>
+          <w:lang w:eastAsia="pt-BR"/>
+        </w:rPr>
+        <w:t xml:space="preserve"> versão na </w:t>
+      </w:r>
+      <w:proofErr w:type="spellStart"/>
+      <w:r>
+        <w:rPr>
+          <w:lang w:eastAsia="pt-BR"/>
+        </w:rPr>
+        <w:t>mainline</w:t>
+      </w:r>
+      <w:proofErr w:type="spellEnd"/>
+      <w:r>
+        <w:rPr>
+          <w:lang w:eastAsia="pt-BR"/>
+        </w:rPr>
+        <w:t xml:space="preserve"> sempre passa por todos os testes escritos sem o programador sequer precisar se preocupar em rodá-los. A </w:t>
+      </w:r>
+      <w:r>
+        <w:rPr>
+          <w:b/>
+          <w:lang w:eastAsia="pt-BR"/>
+        </w:rPr>
+        <w:t xml:space="preserve">Figura </w:t>
+      </w:r>
+      <w:r>
+        <w:rPr>
+          <w:b/>
+          <w:lang w:eastAsia="pt-BR"/>
+        </w:rPr>
+        <w:t>3</w:t>
+      </w:r>
+      <w:r>
+        <w:rPr>
+          <w:lang w:eastAsia="pt-BR"/>
+        </w:rPr>
+        <w:t xml:space="preserve"> mostra um ex</w:t>
+      </w:r>
+      <w:r>
+        <w:rPr>
+          <w:lang w:eastAsia="pt-BR"/>
+        </w:rPr>
+        <w:t xml:space="preserve">emplo de relatório emitido por um servidor </w:t>
+      </w:r>
+      <w:r>
+        <w:rPr>
+          <w:lang w:eastAsia="pt-BR"/>
+        </w:rPr>
+        <w:t xml:space="preserve">de build </w:t>
+      </w:r>
+      <w:proofErr w:type="spellStart"/>
+      <w:proofErr w:type="gramStart"/>
+      <w:r>
+        <w:rPr>
+          <w:lang w:eastAsia="pt-BR"/>
+        </w:rPr>
+        <w:t>TeamCity</w:t>
+      </w:r>
+      <w:proofErr w:type="spellEnd"/>
+      <w:proofErr w:type="gramEnd"/>
+      <w:r>
+        <w:rPr>
+          <w:lang w:eastAsia="pt-BR"/>
+        </w:rPr>
+        <w:t>, mostrando a evolução da quantidade de testes através das versões.</w:t>
+      </w:r>
+    </w:p>
+    <w:p>
+      <w:pPr>
+        <w:pStyle w:val="Corpo"/>
+        <w:rPr>
+          <w:lang w:eastAsia="pt-BR"/>
+        </w:rPr>
+      </w:pPr>
+    </w:p>
+    <w:p>
+      <w:pPr>
+        <w:rPr>
+          <w:lang w:eastAsia="pt-BR"/>
+        </w:rPr>
+      </w:pPr>
+    </w:p>
+    <w:p>
+      <w:pPr>
+        <w:rPr>
+          <w:lang w:eastAsia="pt-BR"/>
+        </w:rPr>
+      </w:pPr>
+      <w:r>
+        <w:rPr>
+          <w:noProof/>
+          <w:lang w:val="en-US"/>
+        </w:rPr>
         <w:lastRenderedPageBreak/>
-        <w:t xml:space="preserve">Os testes ajudam a descobrir muitos bugs no código. Apesar de não garantirem que o código não possui erros, são essenciais para </w:t>
-      </w:r>
-      <w:r>
-        <w:rPr>
-          <w:lang w:eastAsia="pt-BR"/>
-        </w:rPr>
-        <w:t>verificar se</w:t>
-      </w:r>
-      <w:r>
-        <w:rPr>
-          <w:lang w:eastAsia="pt-BR"/>
-        </w:rPr>
-        <w:t xml:space="preserve"> uma mudança uma parte do software </w:t>
-      </w:r>
-      <w:r>
-        <w:rPr>
-          <w:lang w:eastAsia="pt-BR"/>
-        </w:rPr>
-        <w:t>acabará</w:t>
-      </w:r>
-      <w:r>
-        <w:rPr>
-          <w:lang w:eastAsia="pt-BR"/>
-        </w:rPr>
-        <w:t xml:space="preserve"> afetando outras que dependem dela indiretamente.</w:t>
-      </w:r>
-    </w:p>
-    <w:p>
-      <w:pPr>
-        <w:rPr>
-          <w:lang w:eastAsia="pt-BR"/>
-        </w:rPr>
-      </w:pPr>
-    </w:p>
-    <w:p>
-      <w:pPr>
-        <w:pStyle w:val="Corpo"/>
-        <w:rPr>
-          <w:lang w:eastAsia="pt-BR"/>
-        </w:rPr>
-      </w:pPr>
-      <w:r>
-        <w:rPr>
-          <w:lang w:eastAsia="pt-BR"/>
-        </w:rPr>
-        <w:t xml:space="preserve">Muita discussão existe sobre a escrita e manutenção de </w:t>
-      </w:r>
-      <w:r>
-        <w:rPr>
-          <w:lang w:eastAsia="pt-BR"/>
-        </w:rPr>
-        <w:t>testes automatizados</w:t>
-      </w:r>
-      <w:r>
-        <w:rPr>
-          <w:lang w:eastAsia="pt-BR"/>
-        </w:rPr>
-        <w:t xml:space="preserve">, e apesar da maioria dos desenvolvedores </w:t>
-      </w:r>
-      <w:r>
-        <w:rPr>
-          <w:lang w:eastAsia="pt-BR"/>
-        </w:rPr>
-        <w:t>concordarem</w:t>
-      </w:r>
-      <w:r>
-        <w:rPr>
-          <w:lang w:eastAsia="pt-BR"/>
-        </w:rPr>
-        <w:t xml:space="preserve"> que os testes são úteis para aumentar a qualidade do código, ainda é não é consenso o seu </w:t>
-      </w:r>
-      <w:r>
-        <w:rPr>
-          <w:lang w:eastAsia="pt-BR"/>
-        </w:rPr>
-        <w:t xml:space="preserve">real </w:t>
-      </w:r>
-      <w:r>
-        <w:rPr>
-          <w:lang w:eastAsia="pt-BR"/>
-        </w:rPr>
-        <w:t>custo no processo de desenvolvimento.</w:t>
-      </w:r>
-    </w:p>
-    <w:p>
-      <w:pPr>
-        <w:rPr>
-          <w:lang w:eastAsia="pt-BR"/>
-        </w:rPr>
-      </w:pPr>
-    </w:p>
-    <w:p>
-      <w:pPr>
-        <w:pStyle w:val="Corpo"/>
-        <w:rPr>
-          <w:lang w:eastAsia="pt-BR"/>
-        </w:rPr>
-      </w:pPr>
-      <w:r>
-        <w:rPr>
-          <w:lang w:eastAsia="pt-BR"/>
-        </w:rPr>
-        <w:t>Fato é que todo desenvolvedor testa de alguma forma o código que</w:t>
-      </w:r>
-      <w:r>
-        <w:rPr>
-          <w:lang w:eastAsia="pt-BR"/>
-        </w:rPr>
-        <w:t xml:space="preserve"> escreve. Muito desse teste é manual. Escrever testes </w:t>
-      </w:r>
-      <w:r>
-        <w:rPr>
-          <w:lang w:eastAsia="pt-BR"/>
-        </w:rPr>
-        <w:t>automatizados</w:t>
-      </w:r>
-      <w:r>
-        <w:rPr>
-          <w:lang w:eastAsia="pt-BR"/>
-        </w:rPr>
-        <w:t xml:space="preserve"> facilita o processo de integração, pois pe</w:t>
-      </w:r>
-      <w:r>
-        <w:rPr>
-          <w:lang w:eastAsia="pt-BR"/>
-        </w:rPr>
-        <w:t>rmite que mesmo quem não conheça</w:t>
-      </w:r>
-      <w:r>
-        <w:rPr>
-          <w:lang w:eastAsia="pt-BR"/>
-        </w:rPr>
-        <w:t xml:space="preserve"> todo o fluxo de todos os componentes do sistema possa testá-los de forma rápida e intuitiva.</w:t>
-      </w:r>
-    </w:p>
-    <w:p>
-      <w:pPr>
-        <w:rPr>
-          <w:lang w:eastAsia="pt-BR"/>
-        </w:rPr>
-      </w:pPr>
-    </w:p>
-    <w:p>
-      <w:pPr>
-        <w:pStyle w:val="Corpo"/>
-        <w:rPr>
-          <w:lang w:eastAsia="pt-BR"/>
-        </w:rPr>
-      </w:pPr>
-      <w:r>
-        <w:rPr>
-          <w:lang w:eastAsia="pt-BR"/>
-        </w:rPr>
-        <w:t>É importante que executar os testes seja parte da rotina de build. Assim</w:t>
-      </w:r>
-      <w:r>
-        <w:rPr>
-          <w:lang w:eastAsia="pt-BR"/>
-        </w:rPr>
-        <w:t xml:space="preserve"> você permite que seu có</w:t>
-      </w:r>
-      <w:r>
-        <w:rPr>
-          <w:lang w:eastAsia="pt-BR"/>
-        </w:rPr>
-        <w:t>digo seja testado em um ambiente separado, garantindo que a última</w:t>
-      </w:r>
-      <w:r>
-        <w:rPr>
-          <w:lang w:eastAsia="pt-BR"/>
-        </w:rPr>
-        <w:t xml:space="preserve"> versão na mainline sempre passa por todos os testes escritos sem o programador sequer precisar se preocupar em rodá-los. A </w:t>
-      </w:r>
-      <w:r>
-        <w:rPr>
-          <w:b/>
-          <w:lang w:eastAsia="pt-BR"/>
-        </w:rPr>
-        <w:t xml:space="preserve">Figura </w:t>
-      </w:r>
-      <w:r>
-        <w:rPr>
-          <w:b/>
-          <w:lang w:eastAsia="pt-BR"/>
-        </w:rPr>
-        <w:t>3</w:t>
-      </w:r>
-      <w:r>
-        <w:rPr>
-          <w:lang w:eastAsia="pt-BR"/>
-        </w:rPr>
-        <w:t xml:space="preserve"> mostra um exemplo de relatório emitido pela ferramenta de build </w:t>
-      </w:r>
-      <w:proofErr w:type="gramStart"/>
-      <w:r>
-        <w:rPr>
-          <w:lang w:eastAsia="pt-BR"/>
-        </w:rPr>
-        <w:t>TeamCity</w:t>
-      </w:r>
-      <w:proofErr w:type="gramEnd"/>
-      <w:r>
-        <w:rPr>
-          <w:lang w:eastAsia="pt-BR"/>
-        </w:rPr>
-        <w:t>, mostrando a evolução da quantidade de testes através das versões.</w:t>
-      </w:r>
-    </w:p>
-    <w:p>
-      <w:pPr>
-        <w:pStyle w:val="Corpo"/>
-        <w:rPr>
-          <w:lang w:eastAsia="pt-BR"/>
-        </w:rPr>
-      </w:pPr>
-    </w:p>
-    <w:p>
-      <w:pPr>
-        <w:rPr>
-          <w:lang w:eastAsia="pt-BR"/>
-        </w:rPr>
-      </w:pPr>
-    </w:p>
-    <w:p>
-      <w:pPr>
-        <w:rPr>
-          <w:lang w:eastAsia="pt-BR"/>
-        </w:rPr>
-      </w:pPr>
-      <w:r>
-        <w:rPr>
-          <w:noProof/>
-          <w:lang w:val="en-US"/>
-        </w:rPr>
         <w:drawing>
           <wp:inline distT="0" distB="0" distL="0" distR="0">
             <wp:extent cx="6392545" cy="1057275"/>
@@ -4567,34 +5782,34 @@
       <w:r>
         <w:rPr>
           <w:b/>
-          <w:lang w:eastAsia="pt-BR"/>
+          <w:lang w:val="pt-BR" w:eastAsia="pt-BR"/>
         </w:rPr>
         <w:t xml:space="preserve">Figura </w:t>
       </w:r>
       <w:r>
         <w:rPr>
           <w:b/>
-          <w:lang w:eastAsia="pt-BR"/>
+          <w:lang w:val="pt-BR" w:eastAsia="pt-BR"/>
         </w:rPr>
         <w:t>3</w:t>
       </w:r>
       <w:r>
         <w:rPr>
           <w:b/>
-          <w:lang w:eastAsia="pt-BR"/>
+          <w:lang w:val="pt-BR" w:eastAsia="pt-BR"/>
         </w:rPr>
         <w:t>.</w:t>
       </w:r>
       <w:r>
         <w:rPr>
-          <w:lang w:eastAsia="pt-BR"/>
-        </w:rPr>
-        <w:t xml:space="preserve"> </w:t>
-      </w:r>
-      <w:r>
-        <w:rPr>
           <w:lang w:val="pt-BR" w:eastAsia="pt-BR"/>
         </w:rPr>
+        <w:t xml:space="preserve"> </w:t>
+      </w:r>
+      <w:r>
+        <w:rPr>
+          <w:lang w:val="pt-BR" w:eastAsia="pt-BR"/>
+        </w:rPr>
         <w:t xml:space="preserve">Gráfico de quantidade de testes </w:t>
       </w:r>
       <w:r>
@@ -4622,7 +5837,21 @@
         <w:rPr>
           <w:lang w:eastAsia="pt-BR"/>
         </w:rPr>
-        <w:t>Essa informação pode ser útil para relatórios de impacto também, visto que os testes exercitam partes fundamentais do seu código. A partir da execução deles, é possível analisar quais partes do seu sistema tem maior importância em alguns cenários de execução, prevendo, assim, onde os bugs seriam mais críticos ao aparecer.</w:t>
+        <w:t xml:space="preserve">Essa informação pode ser útil para relatórios de impacto também, visto que os testes exercitam partes fundamentais do seu código. A partir da execução deles, é possível analisar quais partes do seu sistema tem maior importância em alguns cenários de execução, prevendo, assim, onde os </w:t>
+      </w:r>
+      <w:proofErr w:type="spellStart"/>
+      <w:r>
+        <w:rPr>
+          <w:lang w:eastAsia="pt-BR"/>
+        </w:rPr>
+        <w:t>bugs</w:t>
+      </w:r>
+      <w:proofErr w:type="spellEnd"/>
+      <w:r>
+        <w:rPr>
+          <w:lang w:eastAsia="pt-BR"/>
+        </w:rPr>
+        <w:t xml:space="preserve"> seriam mais críticos ao aparecer.</w:t>
       </w:r>
     </w:p>
     <w:p>
@@ -4706,7 +5935,21 @@
         <w:rPr>
           <w:lang w:eastAsia="pt-BR"/>
         </w:rPr>
-        <w:t>?”, levando em consideração que isso seja feito em uma máquina apenas com o .Net e o Windows SDK instalados. Isso serve para facilitar o deploy automático em ambientes sem ter que instalar todas as ferramentas de desenvolvimento no servidor.</w:t>
+        <w:t xml:space="preserve">?”, levando em consideração que isso seja feito em uma máquina apenas com o .Net e o Windows SDK instalados. Isso serve para facilitar o </w:t>
+      </w:r>
+      <w:proofErr w:type="spellStart"/>
+      <w:r>
+        <w:rPr>
+          <w:lang w:eastAsia="pt-BR"/>
+        </w:rPr>
+        <w:t>deploy</w:t>
+      </w:r>
+      <w:proofErr w:type="spellEnd"/>
+      <w:r>
+        <w:rPr>
+          <w:lang w:eastAsia="pt-BR"/>
+        </w:rPr>
+        <w:t xml:space="preserve"> automático em ambientes sem ter que instalar todas as ferramentas de desenvolvimento no servidor.</w:t>
       </w:r>
     </w:p>
     <w:p>
@@ -4745,19 +5988,214 @@
         <w:rPr>
           <w:lang w:eastAsia="pt-BR"/>
         </w:rPr>
-        <w:t xml:space="preserve">poder ser executadas da forma mais fácil possível. Um bom </w:t>
-      </w:r>
+        <w:t>poder ser executadas da forma mais fácil possível. Um bom exercício é imaginar que se trata do desenvolvimento de uma ferramenta open-source, onde a facilidade de subir um ambiente de desenvolvimento é crucial para a evolução do projeto.</w:t>
+      </w:r>
+    </w:p>
+    <w:p>
+      <w:pPr>
+        <w:rPr>
+          <w:lang w:eastAsia="pt-BR"/>
+        </w:rPr>
+      </w:pPr>
+    </w:p>
+    <w:p>
+      <w:pPr>
+        <w:pStyle w:val="Corpo"/>
+        <w:rPr>
+          <w:lang w:eastAsia="pt-BR"/>
+        </w:rPr>
+      </w:pPr>
+      <w:r>
+        <w:rPr>
+          <w:lang w:eastAsia="pt-BR"/>
+        </w:rPr>
+        <w:t xml:space="preserve">Tudo isso deve fazer parte do seu processo de build, e será crucial no momento de fazer setup de build e </w:t>
+      </w:r>
+      <w:proofErr w:type="spellStart"/>
+      <w:r>
+        <w:rPr>
+          <w:lang w:eastAsia="pt-BR"/>
+        </w:rPr>
+        <w:t>deploy</w:t>
+      </w:r>
+      <w:proofErr w:type="spellEnd"/>
+      <w:r>
+        <w:rPr>
+          <w:lang w:eastAsia="pt-BR"/>
+        </w:rPr>
+        <w:t xml:space="preserve"> automáticos em servidor</w:t>
+      </w:r>
+      <w:proofErr w:type="gramStart"/>
+      <w:r>
+        <w:rPr>
+          <w:lang w:eastAsia="pt-BR"/>
+        </w:rPr>
+        <w:t xml:space="preserve"> pois</w:t>
+      </w:r>
+      <w:proofErr w:type="gramEnd"/>
+      <w:r>
+        <w:rPr>
+          <w:lang w:eastAsia="pt-BR"/>
+        </w:rPr>
+        <w:t>, no processo de automatização, ficam bastante claras quais são as dependências da aplicação.</w:t>
+      </w:r>
+    </w:p>
+    <w:p>
+      <w:pPr>
+        <w:rPr>
+          <w:lang w:eastAsia="pt-BR"/>
+        </w:rPr>
+      </w:pPr>
+    </w:p>
+    <w:p>
+      <w:pPr>
+        <w:pStyle w:val="Interttulo"/>
+        <w:rPr>
+          <w:lang w:val="pt-BR" w:eastAsia="pt-BR"/>
+        </w:rPr>
+      </w:pPr>
+      <w:r>
+        <w:rPr>
+          <w:lang w:val="pt-BR" w:eastAsia="pt-BR"/>
+        </w:rPr>
+        <w:t>Suporte a um modelo evolutivo</w:t>
+      </w:r>
+    </w:p>
+    <w:p>
+      <w:pPr>
+        <w:pStyle w:val="Corpo"/>
+        <w:rPr>
+          <w:lang w:eastAsia="pt-BR"/>
+        </w:rPr>
+      </w:pPr>
+    </w:p>
+    <w:p>
+      <w:pPr>
+        <w:pStyle w:val="Corpo"/>
+        <w:rPr>
+          <w:lang w:eastAsia="pt-BR"/>
+        </w:rPr>
+      </w:pPr>
+      <w:r>
+        <w:rPr>
+          <w:lang w:eastAsia="pt-BR"/>
+        </w:rPr>
+        <w:t xml:space="preserve">O grande problema e a grande vantagem de automatizar os processos é perceber o quão </w:t>
+      </w:r>
+      <w:r>
+        <w:rPr>
+          <w:lang w:eastAsia="pt-BR"/>
+        </w:rPr>
+        <w:t>mal funcionavam os processos antes</w:t>
+      </w:r>
+      <w:r>
+        <w:rPr>
+          <w:lang w:eastAsia="pt-BR"/>
+        </w:rPr>
+        <w:t>. Muit</w:t>
+      </w:r>
+      <w:r>
+        <w:rPr>
+          <w:lang w:eastAsia="pt-BR"/>
+        </w:rPr>
+        <w:t>a</w:t>
+      </w:r>
+      <w:r>
+        <w:rPr>
+          <w:lang w:eastAsia="pt-BR"/>
+        </w:rPr>
+        <w:t>s d</w:t>
+      </w:r>
+      <w:r>
+        <w:rPr>
+          <w:lang w:eastAsia="pt-BR"/>
+        </w:rPr>
+        <w:t>as práticas</w:t>
+      </w:r>
+      <w:r>
+        <w:rPr>
+          <w:lang w:eastAsia="pt-BR"/>
+        </w:rPr>
+        <w:t xml:space="preserve"> habituais em equipes de desenvolvimento são </w:t>
+      </w:r>
+      <w:r>
+        <w:rPr>
+          <w:lang w:eastAsia="pt-BR"/>
+        </w:rPr>
+        <w:t>amarradas</w:t>
+      </w:r>
+      <w:r>
+        <w:rPr>
+          <w:lang w:eastAsia="pt-BR"/>
+        </w:rPr>
+        <w:t xml:space="preserve"> e não facilitam muito a integração. </w:t>
+      </w:r>
+    </w:p>
+    <w:p>
+      <w:pPr>
+        <w:pStyle w:val="Corpo"/>
+        <w:rPr>
+          <w:lang w:eastAsia="pt-BR"/>
+        </w:rPr>
+      </w:pPr>
+    </w:p>
+    <w:p>
+      <w:pPr>
+        <w:pStyle w:val="Corpo"/>
+        <w:rPr>
+          <w:lang w:eastAsia="pt-BR"/>
+        </w:rPr>
+      </w:pPr>
+      <w:r>
+        <w:rPr>
+          <w:lang w:eastAsia="pt-BR"/>
+        </w:rPr>
+        <w:t>Uma das práticas não-integráveis mais comuns é o uso de um banco de dados compartilhado. Apesar de apresentar vantagens em curto prazo para a equipe de desenvolvimento, como não ter que gerenciar scripts, em longo prazo isso se mostra uma péssima prática para manter a evolução da aplicação.</w:t>
+      </w:r>
+    </w:p>
+    <w:p>
+      <w:pPr>
+        <w:pStyle w:val="Corpo"/>
+        <w:rPr>
+          <w:lang w:eastAsia="pt-BR"/>
+        </w:rPr>
+      </w:pPr>
+    </w:p>
+    <w:p>
+      <w:pPr>
+        <w:pStyle w:val="Corpo"/>
+        <w:rPr>
+          <w:lang w:eastAsia="pt-BR"/>
+        </w:rPr>
+      </w:pPr>
+    </w:p>
+    <w:p>
+      <w:pPr>
+        <w:rPr>
+          <w:lang w:eastAsia="pt-BR"/>
+        </w:rPr>
+      </w:pPr>
+    </w:p>
+    <w:p>
+      <w:pPr>
+        <w:pStyle w:val="Corpo"/>
+        <w:rPr>
+          <w:highlight w:val="yellow"/>
+          <w:lang w:eastAsia="pt-BR"/>
+        </w:rPr>
+      </w:pPr>
       <w:r>
         <w:rPr>
           <w:lang w:eastAsia="pt-BR"/>
         </w:rPr>
         <w:lastRenderedPageBreak/>
-        <w:t>exercício é imaginar que se trata do desenvolvimento de uma ferramenta open-source, onde a facilidade de subir um ambiente de desenvolvimento é crucial para a evolução do projeto.</w:t>
-      </w:r>
-    </w:p>
-    <w:p>
-      <w:pPr>
-        <w:rPr>
+        <w:t xml:space="preserve">O uso de banco de dados compartilhado é um deles. </w:t>
+      </w:r>
+    </w:p>
+    <w:p>
+      <w:pPr>
+        <w:rPr>
+          <w:highlight w:val="yellow"/>
           <w:lang w:eastAsia="pt-BR"/>
         </w:rPr>
       </w:pPr>
@@ -4773,66 +6211,21 @@
         <w:rPr>
           <w:lang w:eastAsia="pt-BR"/>
         </w:rPr>
-        <w:t>Tudo isso deve fazer parte do seu processo de build, e será crucial no momento de fazer setup de build e deploy automáticos em servidor</w:t>
-      </w:r>
-      <w:proofErr w:type="gramStart"/>
-      <w:r>
-        <w:rPr>
-          <w:lang w:eastAsia="pt-BR"/>
-        </w:rPr>
-        <w:t xml:space="preserve"> pois</w:t>
-      </w:r>
-      <w:proofErr w:type="gramEnd"/>
-      <w:r>
-        <w:rPr>
-          <w:lang w:eastAsia="pt-BR"/>
-        </w:rPr>
-        <w:t>, no processo de automatização, ficam bastante claras quais são as dependências da aplicação.</w:t>
-      </w:r>
-    </w:p>
-    <w:p>
-      <w:pPr>
-        <w:rPr>
-          <w:highlight w:val="yellow"/>
-          <w:lang w:eastAsia="pt-BR"/>
-        </w:rPr>
-      </w:pPr>
-    </w:p>
-    <w:p>
-      <w:pPr>
-        <w:pStyle w:val="Interttulo"/>
-        <w:rPr>
-          <w:lang w:eastAsia="pt-BR"/>
-        </w:rPr>
-      </w:pPr>
-      <w:r>
-        <w:rPr>
-          <w:lang w:eastAsia="pt-BR"/>
-        </w:rPr>
-        <w:t>Suporte a um modelo evolutivo</w:t>
-      </w:r>
-    </w:p>
-    <w:p>
-      <w:pPr>
-        <w:pStyle w:val="Corpo"/>
-        <w:rPr>
-          <w:highlight w:val="yellow"/>
-          <w:lang w:val="en-US" w:eastAsia="pt-BR"/>
-        </w:rPr>
-      </w:pPr>
-    </w:p>
-    <w:p>
-      <w:pPr>
-        <w:pStyle w:val="Corpo"/>
-        <w:rPr>
-          <w:lang w:eastAsia="pt-BR"/>
-        </w:rPr>
-      </w:pPr>
-      <w:r>
-        <w:rPr>
-          <w:lang w:eastAsia="pt-BR"/>
-        </w:rPr>
-        <w:t>Tudo isso será crucial no momento de fazer setup de build e deploy automáticos em servidor, pois no processo de automatização, ficam bastante claras quais são as dependências da aplicação.</w:t>
+        <w:t xml:space="preserve">Tudo isso será crucial no momento de fazer setup de build e </w:t>
+      </w:r>
+      <w:proofErr w:type="spellStart"/>
+      <w:r>
+        <w:rPr>
+          <w:lang w:eastAsia="pt-BR"/>
+        </w:rPr>
+        <w:t>deploy</w:t>
+      </w:r>
+      <w:proofErr w:type="spellEnd"/>
+      <w:r>
+        <w:rPr>
+          <w:lang w:eastAsia="pt-BR"/>
+        </w:rPr>
+        <w:t xml:space="preserve"> automáticos em servidor, pois no processo de automatização, ficam bastante claras quais são as dependências da aplicação.</w:t>
       </w:r>
     </w:p>
     <w:p>
@@ -4905,12 +6298,14 @@
         <w:rPr>
           <w:b/>
           <w:bCs/>
+          <w:lang w:val="en-US"/>
         </w:rPr>
       </w:pPr>
       <w:r>
         <w:rPr>
           <w:b/>
           <w:bCs/>
+          <w:lang w:val="en-US"/>
         </w:rPr>
         <w:t>Links</w:t>
       </w:r>
@@ -4925,8 +6320,14 @@
           <w:right w:val="single" w:sz="4" w:space="4" w:color="auto"/>
         </w:pBdr>
         <w:ind w:firstLine="0"/>
-      </w:pPr>
-      <w:r>
+        <w:rPr>
+          <w:lang w:val="en-US"/>
+        </w:rPr>
+      </w:pPr>
+      <w:r>
+        <w:rPr>
+          <w:lang w:val="en-US"/>
+        </w:rPr>
         <w:t>How to create a generic List of anonymous types?</w:t>
       </w:r>
     </w:p>
@@ -4966,10 +6367,12 @@
       <w:r>
         <w:t xml:space="preserve">Exportando </w:t>
       </w:r>
+      <w:proofErr w:type="spellStart"/>
       <w:proofErr w:type="gramStart"/>
       <w:r>
         <w:t>DataSets</w:t>
       </w:r>
+      <w:proofErr w:type="spellEnd"/>
       <w:proofErr w:type="gramEnd"/>
       <w:r>
         <w:t xml:space="preserve"> para XML, TXT, Word, Excel, HTML</w:t>
@@ -5005,7 +6408,15 @@
         <w:ind w:firstLine="0"/>
       </w:pPr>
       <w:r>
-        <w:t xml:space="preserve">Página do autor na Embarcadero </w:t>
+        <w:t xml:space="preserve">Página do autor na </w:t>
+      </w:r>
+      <w:proofErr w:type="spellStart"/>
+      <w:r>
+        <w:t>Embarcadero</w:t>
+      </w:r>
+      <w:proofErr w:type="spellEnd"/>
+      <w:r>
+        <w:t xml:space="preserve"> </w:t>
       </w:r>
       <w:smartTag w:uri="urn:schemas-microsoft-com:office:smarttags" w:element="PersonName">
         <w:r>
@@ -5160,6 +6571,7 @@
         </w:rPr>
         <w:t xml:space="preserve">[Quando estiver criando o artigo, indique no BOX Saiba Mais (exemplo abaixo) algum conteúdo relacionado ao seu artigo que esteja no site da </w:t>
       </w:r>
+      <w:proofErr w:type="spellStart"/>
       <w:proofErr w:type="gramStart"/>
       <w:r>
         <w:rPr>
@@ -5167,6 +6579,7 @@
         </w:rPr>
         <w:t>DevMedia</w:t>
       </w:r>
+      <w:proofErr w:type="spellEnd"/>
       <w:proofErr w:type="gramEnd"/>
       <w:r>
         <w:rPr>
@@ -5187,7 +6600,21 @@
         <w:rPr>
           <w:highlight w:val="yellow"/>
         </w:rPr>
-        <w:t xml:space="preserve">, caso não seja, esse deve ser no Box Links). É válido qualquer tipo de material (vídeo-aulas, cursos, artigos, mesmo de outros canais, por exemplo, um artigo sobre OO </w:t>
+        <w:t>, caso não seja, esse deve ser no Box Links). É válido qualquer tipo de material (</w:t>
+      </w:r>
+      <w:proofErr w:type="spellStart"/>
+      <w:r>
+        <w:rPr>
+          <w:highlight w:val="yellow"/>
+        </w:rPr>
+        <w:t>vídeo-aulas</w:t>
+      </w:r>
+      <w:proofErr w:type="spellEnd"/>
+      <w:r>
+        <w:rPr>
+          <w:highlight w:val="yellow"/>
+        </w:rPr>
+        <w:t xml:space="preserve">, cursos, artigos, mesmo de outros canais, por exemplo, um artigo sobre OO </w:t>
       </w:r>
       <w:smartTag w:uri="urn:schemas-microsoft-com:office:smarttags" w:element="PersonName">
         <w:r>
@@ -5201,7 +6628,21 @@
         <w:rPr>
           <w:highlight w:val="yellow"/>
         </w:rPr>
-        <w:t xml:space="preserve"> Delphi poderia ter links saiba mais para vídeos de UML do canal SQL Magazine ou ES Magazine (pois são temas relacionados). Quanto mais links, melhor, não existem limites, pois esses links serão exibidos somente na versão digital da revista. Para incluir os links, basta entrar no site da DevMedia e usar a função de procura, copiar o link e o título e colar no BOX ]</w:t>
+        <w:t xml:space="preserve"> Delphi poderia ter links saiba mais para vídeos de UML do canal SQL Magazine ou ES Magazine (pois são temas relacionados). Quanto mais links, melhor, não existem limites, pois esses links serão exibidos somente na versão digital da revista. Para incluir os links, basta entrar no site da </w:t>
+      </w:r>
+      <w:proofErr w:type="spellStart"/>
+      <w:r>
+        <w:rPr>
+          <w:highlight w:val="yellow"/>
+        </w:rPr>
+        <w:t>DevMedia</w:t>
+      </w:r>
+      <w:proofErr w:type="spellEnd"/>
+      <w:r>
+        <w:rPr>
+          <w:highlight w:val="yellow"/>
+        </w:rPr>
+        <w:t xml:space="preserve"> e usar a função de procura, copiar o link e o título e colar no BOX ]</w:t>
       </w:r>
       <w:r>
         <w:t xml:space="preserve"> </w:t>
@@ -5242,10 +6683,12 @@
       <w:r>
         <w:t xml:space="preserve">Artigo - </w:t>
       </w:r>
+      <w:proofErr w:type="spellStart"/>
       <w:proofErr w:type="gramStart"/>
       <w:r>
         <w:t>ClubeDelphi</w:t>
       </w:r>
+      <w:proofErr w:type="spellEnd"/>
       <w:proofErr w:type="gramEnd"/>
       <w:r>
         <w:t xml:space="preserve"> 98 - Aplicação ASP.NET multicamadas </w:t>
@@ -5256,8 +6699,29 @@
         </w:r>
       </w:smartTag>
       <w:r>
-        <w:t xml:space="preserve"> Firebird – Guinther Pauli</w:t>
-      </w:r>
+        <w:t xml:space="preserve"> </w:t>
+      </w:r>
+      <w:proofErr w:type="spellStart"/>
+      <w:r>
+        <w:t>Firebird</w:t>
+      </w:r>
+      <w:proofErr w:type="spellEnd"/>
+      <w:r>
+        <w:t xml:space="preserve"> – </w:t>
+      </w:r>
+      <w:proofErr w:type="spellStart"/>
+      <w:r>
+        <w:t>Guinther</w:t>
+      </w:r>
+      <w:proofErr w:type="spellEnd"/>
+      <w:r>
+        <w:t xml:space="preserve"> </w:t>
+      </w:r>
+      <w:proofErr w:type="spellStart"/>
+      <w:r>
+        <w:t>Pauli</w:t>
+      </w:r>
+      <w:proofErr w:type="spellEnd"/>
     </w:p>
     <w:p>
       <w:pPr>
@@ -5289,7 +6753,15 @@
         <w:ind w:firstLine="0"/>
       </w:pPr>
       <w:r>
-        <w:t xml:space="preserve">Artigo – Revista Web Mobile 14 – </w:t>
+        <w:t xml:space="preserve">Artigo – Revista Web </w:t>
+      </w:r>
+      <w:proofErr w:type="spellStart"/>
+      <w:r>
+        <w:t>Mobile</w:t>
+      </w:r>
+      <w:proofErr w:type="spellEnd"/>
+      <w:r>
+        <w:t xml:space="preserve"> 14 – </w:t>
       </w:r>
       <w:proofErr w:type="gramStart"/>
       <w:r>
@@ -5297,8 +6769,29 @@
       </w:r>
       <w:proofErr w:type="gramEnd"/>
       <w:r>
-        <w:t>NET Profiles – Guinther Pauli</w:t>
-      </w:r>
+        <w:t xml:space="preserve">NET </w:t>
+      </w:r>
+      <w:proofErr w:type="spellStart"/>
+      <w:r>
+        <w:t>Profiles</w:t>
+      </w:r>
+      <w:proofErr w:type="spellEnd"/>
+      <w:r>
+        <w:t xml:space="preserve"> – </w:t>
+      </w:r>
+      <w:proofErr w:type="spellStart"/>
+      <w:r>
+        <w:t>Guinther</w:t>
+      </w:r>
+      <w:proofErr w:type="spellEnd"/>
+      <w:r>
+        <w:t xml:space="preserve"> </w:t>
+      </w:r>
+      <w:proofErr w:type="spellStart"/>
+      <w:r>
+        <w:t>Pauli</w:t>
+      </w:r>
+      <w:proofErr w:type="spellEnd"/>
     </w:p>
     <w:p>
       <w:pPr>
@@ -5387,7 +6880,11 @@
       </w:r>
       <w:proofErr w:type="gramEnd"/>
       <w:r>
-        <w:t xml:space="preserve"> recebido, seu artigo passará por uma série de avaliações, incluindo avaliação inicial, edição técnica, edição geral, revisão externa, diagramação, revisão interna e impressão. O prazo estimado de publicação, a partir da entrega do artigo, é de </w:t>
+        <w:t xml:space="preserve"> recebido, seu artigo passará por uma série de avaliações, incluindo avaliação inicial, edição técnica, edição geral, revisão externa, diagramação, revisão interna e impressão. O prazo estimado de </w:t>
+      </w:r>
+      <w:r>
+        <w:lastRenderedPageBreak/>
+        <w:t xml:space="preserve">publicação, a partir da entrega do artigo, é de </w:t>
       </w:r>
       <w:proofErr w:type="gramStart"/>
       <w:r>
@@ -6080,10 +7577,10 @@
     <w:nsid w:val="7BAB29A6"/>
     <w:multiLevelType w:val="hybridMultilevel"/>
     <w:tmpl w:val="2550E198"/>
-    <w:lvl w:ilvl="0">
+    <w:lvl w:ilvl="0" w:tplc="760418AE">
       <w:start w:val="1"/>
       <w:numFmt w:val="bullet"/>
-      <w:pStyle w:val="CdigoTtulo"/>
+      <w:pStyle w:val="Itens"/>
       <w:lvlText w:val=""/>
       <w:lvlJc w:val="left"/>
       <w:pPr>
@@ -6096,7 +7593,7 @@
         <w:rFonts w:ascii="Symbol" w:hAnsi="Symbol" w:hint="default"/>
       </w:rPr>
     </w:lvl>
-    <w:lvl w:ilvl="1">
+    <w:lvl w:ilvl="1" w:tplc="2E8E46A8">
       <w:start w:val="1"/>
       <w:numFmt w:val="bullet"/>
       <w:lvlText w:val="o"/>
@@ -6111,7 +7608,7 @@
         <w:rFonts w:ascii="Courier New" w:hAnsi="Courier New" w:hint="default"/>
       </w:rPr>
     </w:lvl>
-    <w:lvl w:ilvl="2">
+    <w:lvl w:ilvl="2" w:tplc="2364001E">
       <w:start w:val="1"/>
       <w:numFmt w:val="bullet"/>
       <w:lvlText w:val=""/>
@@ -6126,7 +7623,7 @@
         <w:rFonts w:ascii="Wingdings" w:hAnsi="Wingdings" w:hint="default"/>
       </w:rPr>
     </w:lvl>
-    <w:lvl w:ilvl="3" w:tentative="1">
+    <w:lvl w:ilvl="3" w:tplc="FF9E049C" w:tentative="1">
       <w:start w:val="1"/>
       <w:numFmt w:val="bullet"/>
       <w:lvlText w:val=""/>
@@ -6141,7 +7638,7 @@
         <w:rFonts w:ascii="Symbol" w:hAnsi="Symbol" w:hint="default"/>
       </w:rPr>
     </w:lvl>
-    <w:lvl w:ilvl="4" w:tentative="1">
+    <w:lvl w:ilvl="4" w:tplc="2AF8D608" w:tentative="1">
       <w:start w:val="1"/>
       <w:numFmt w:val="bullet"/>
       <w:lvlText w:val="o"/>
@@ -6156,7 +7653,7 @@
         <w:rFonts w:ascii="Courier New" w:hAnsi="Courier New" w:hint="default"/>
       </w:rPr>
     </w:lvl>
-    <w:lvl w:ilvl="5" w:tentative="1">
+    <w:lvl w:ilvl="5" w:tplc="7CEE32D4" w:tentative="1">
       <w:start w:val="1"/>
       <w:numFmt w:val="bullet"/>
       <w:lvlText w:val=""/>
@@ -6171,7 +7668,7 @@
         <w:rFonts w:ascii="Wingdings" w:hAnsi="Wingdings" w:hint="default"/>
       </w:rPr>
     </w:lvl>
-    <w:lvl w:ilvl="6" w:tentative="1">
+    <w:lvl w:ilvl="6" w:tplc="44A0FB66" w:tentative="1">
       <w:start w:val="1"/>
       <w:numFmt w:val="bullet"/>
       <w:lvlText w:val=""/>
@@ -6186,7 +7683,7 @@
         <w:rFonts w:ascii="Symbol" w:hAnsi="Symbol" w:hint="default"/>
       </w:rPr>
     </w:lvl>
-    <w:lvl w:ilvl="7" w:tentative="1">
+    <w:lvl w:ilvl="7" w:tplc="36829B88" w:tentative="1">
       <w:start w:val="1"/>
       <w:numFmt w:val="bullet"/>
       <w:lvlText w:val="o"/>
@@ -6201,7 +7698,7 @@
         <w:rFonts w:ascii="Courier New" w:hAnsi="Courier New" w:hint="default"/>
       </w:rPr>
     </w:lvl>
-    <w:lvl w:ilvl="8" w:tentative="1">
+    <w:lvl w:ilvl="8" w:tplc="57D63F4C" w:tentative="1">
       <w:start w:val="1"/>
       <w:numFmt w:val="bullet"/>
       <w:lvlText w:val=""/>
@@ -6402,6 +7899,7 @@
   <w:style w:type="paragraph" w:default="1" w:styleId="Normal">
     <w:name w:val="Normal"/>
     <w:qFormat/>
+    <w:rsid w:val="008C506E"/>
     <w:rPr>
       <w:sz w:val="24"/>
       <w:lang w:val="pt-BR"/>
@@ -6409,11 +7907,16 @@
   </w:style>
   <w:style w:type="character" w:default="1" w:styleId="DefaultParagraphFont">
     <w:name w:val="Default Paragraph Font"/>
+    <w:uiPriority w:val="1"/>
     <w:semiHidden/>
+    <w:unhideWhenUsed/>
   </w:style>
   <w:style w:type="table" w:default="1" w:styleId="TableNormal">
     <w:name w:val="Normal Table"/>
+    <w:uiPriority w:val="99"/>
     <w:semiHidden/>
+    <w:unhideWhenUsed/>
+    <w:qFormat/>
     <w:tblPr>
       <w:tblInd w:w="0" w:type="dxa"/>
       <w:tblCellMar>
@@ -6426,7 +7929,9 @@
   </w:style>
   <w:style w:type="numbering" w:default="1" w:styleId="NoList">
     <w:name w:val="No List"/>
+    <w:uiPriority w:val="99"/>
     <w:semiHidden/>
+    <w:unhideWhenUsed/>
   </w:style>
   <w:style w:type="character" w:customStyle="1" w:styleId="CorpoChar">
     <w:name w:val="Corpo Char"/>
@@ -6443,6 +7948,7 @@
     <w:name w:val="Corpo"/>
     <w:next w:val="Normal"/>
     <w:link w:val="CorpoChar"/>
+    <w:rsid w:val="008C506E"/>
     <w:pPr>
       <w:ind w:firstLine="567"/>
       <w:jc w:val="both"/>
@@ -6457,6 +7963,7 @@
     <w:name w:val="Intertítulo"/>
     <w:next w:val="Corpo"/>
     <w:link w:val="InterttuloChar"/>
+    <w:rsid w:val="008C506E"/>
     <w:rPr>
       <w:rFonts w:ascii="Arial" w:hAnsi="Arial"/>
       <w:b/>
@@ -6491,6 +7998,7 @@
   <w:style w:type="paragraph" w:customStyle="1" w:styleId="SubTtulo">
     <w:name w:val="SubTítulo"/>
     <w:basedOn w:val="Interttulo"/>
+    <w:rsid w:val="008C506E"/>
     <w:rPr>
       <w:sz w:val="48"/>
     </w:rPr>
@@ -6498,6 +8006,7 @@
   <w:style w:type="paragraph" w:customStyle="1" w:styleId="AutorNome">
     <w:name w:val="Autor Nome"/>
     <w:basedOn w:val="Interttulo"/>
+    <w:rsid w:val="008C506E"/>
     <w:rPr>
       <w:caps/>
       <w:sz w:val="24"/>
@@ -6506,6 +8015,7 @@
   <w:style w:type="paragraph" w:customStyle="1" w:styleId="AutorMiniBio">
     <w:name w:val="Autor MiniBio"/>
     <w:basedOn w:val="Interttulo"/>
+    <w:rsid w:val="008C506E"/>
     <w:rPr>
       <w:b w:val="0"/>
       <w:sz w:val="22"/>
@@ -6515,6 +8025,7 @@
     <w:name w:val="Legenda1"/>
     <w:basedOn w:val="Interttulo"/>
     <w:link w:val="Legenda1Char"/>
+    <w:rsid w:val="008C506E"/>
     <w:pPr>
       <w:spacing w:before="40" w:after="60"/>
     </w:pPr>
@@ -6535,6 +8046,7 @@
   <w:style w:type="character" w:customStyle="1" w:styleId="FiguraCorpo">
     <w:name w:val="Figura Corpo"/>
     <w:basedOn w:val="DefaultParagraphFont"/>
+    <w:rsid w:val="008C506E"/>
     <w:rPr>
       <w:rFonts w:ascii="Arial" w:hAnsi="Arial"/>
       <w:b/>
@@ -6545,6 +8057,7 @@
     <w:name w:val="Código Título"/>
     <w:basedOn w:val="Interttulo"/>
     <w:link w:val="CdigoTtuloChar"/>
+    <w:rsid w:val="008C506E"/>
     <w:pPr>
       <w:spacing w:before="100" w:after="60"/>
     </w:pPr>
@@ -6565,6 +8078,7 @@
   <w:style w:type="paragraph" w:customStyle="1" w:styleId="Cdigo">
     <w:name w:val="Código"/>
     <w:basedOn w:val="AutorMiniBio"/>
+    <w:rsid w:val="008C506E"/>
     <w:pPr>
       <w:tabs>
         <w:tab w:val="left" w:pos="113"/>
@@ -6580,6 +8094,7 @@
   <w:style w:type="paragraph" w:customStyle="1" w:styleId="Itens">
     <w:name w:val="Itens"/>
     <w:basedOn w:val="Corpo"/>
+    <w:rsid w:val="008C506E"/>
     <w:pPr>
       <w:numPr>
         <w:numId w:val="1"/>
@@ -6595,6 +8110,7 @@
   <w:style w:type="paragraph" w:customStyle="1" w:styleId="Dicas">
     <w:name w:val="Dicas"/>
     <w:basedOn w:val="Itens"/>
+    <w:rsid w:val="008C506E"/>
     <w:pPr>
       <w:numPr>
         <w:numId w:val="0"/>
@@ -6610,6 +8126,7 @@
   <w:style w:type="paragraph" w:customStyle="1" w:styleId="Topico">
     <w:name w:val="Topico"/>
     <w:basedOn w:val="CdigoTtulo"/>
+    <w:rsid w:val="008C506E"/>
     <w:rPr>
       <w:b/>
       <w:color w:val="FF0000"/>
@@ -6785,7 +8302,7 @@
     </w:rPr>
   </w:style>
   <w:style w:type="character" w:customStyle="1" w:styleId="CharChar2">
-    <w:name w:val=" Char Char2"/>
+    <w:name w:val="Char Char2"/>
     <w:basedOn w:val="DefaultParagraphFont"/>
     <w:rsid w:val="002A72D3"/>
     <w:rPr>
@@ -7112,7 +8629,7 @@
 </file>
 
 <file path=customXml/itemProps1.xml><?xml version="1.0" encoding="utf-8"?>
-<ds:datastoreItem xmlns:ds="http://schemas.openxmlformats.org/officeDocument/2006/customXml" ds:itemID="{8A38FBBA-29FD-4E25-98D8-C8EEB97B8DB8}">
+<ds:datastoreItem xmlns:ds="http://schemas.openxmlformats.org/officeDocument/2006/customXml" ds:itemID="{FA44B2B4-2A90-4112-A319-15F4B3038FA1}">
   <ds:schemaRefs>
     <ds:schemaRef ds:uri="http://schemas.openxmlformats.org/officeDocument/2006/bibliography"/>
   </ds:schemaRefs>

</xml_diff>